<commit_message>
led operation changed, minor changes to measurements
</commit_message>
<xml_diff>
--- a/docs/протокол v1.1.docx
+++ b/docs/протокол v1.1.docx
@@ -2,7 +2,13 @@
 <file path=word/document.xml><?xml version="1.0" encoding="utf-8"?>
 <w:document xmlns:wpc="http://schemas.microsoft.com/office/word/2010/wordprocessingCanvas" xmlns:cx="http://schemas.microsoft.com/office/drawing/2014/chartex" xmlns:cx1="http://schemas.microsoft.com/office/drawing/2015/9/8/chartex" xmlns:cx2="http://schemas.microsoft.com/office/drawing/2015/10/21/chartex" xmlns:cx3="http://schemas.microsoft.com/office/drawing/2016/5/9/chartex" xmlns:cx4="http://schemas.microsoft.com/office/drawing/2016/5/10/chartex" xmlns:cx5="http://schemas.microsoft.com/office/drawing/2016/5/11/chartex" xmlns:cx6="http://schemas.microsoft.com/office/drawing/2016/5/12/chartex" xmlns:cx7="http://schemas.microsoft.com/office/drawing/2016/5/13/chartex" xmlns:cx8="http://schemas.microsoft.com/office/drawing/2016/5/14/chartex" xmlns:mc="http://schemas.openxmlformats.org/markup-compatibility/2006" xmlns:aink="http://schemas.microsoft.com/office/drawing/2016/ink" xmlns:am3d="http://schemas.microsoft.com/office/drawing/2017/model3d" xmlns:o="urn:schemas-microsoft-com:office:office" xmlns:oel="http://schemas.microsoft.com/office/2019/extlst" xmlns:r="http://schemas.openxmlformats.org/officeDocument/2006/relationships" xmlns:m="http://schemas.openxmlformats.org/officeDocument/2006/math" xmlns:v="urn:schemas-microsoft-com:vml" xmlns:wp14="http://schemas.microsoft.com/office/word/2010/wordprocessingDrawing" xmlns:wp="http://schemas.openxmlformats.org/drawingml/2006/wordprocessingDrawing" xmlns:w10="urn:schemas-microsoft-com:office:word" xmlns:w="http://schemas.openxmlformats.org/wordprocessingml/2006/main" xmlns:w14="http://schemas.microsoft.com/office/word/2010/wordml" xmlns:w15="http://schemas.microsoft.com/office/word/2012/wordml" xmlns:w16cex="http://schemas.microsoft.com/office/word/2018/wordml/cex" xmlns:w16cid="http://schemas.microsoft.com/office/word/2016/wordml/cid" xmlns:w16="http://schemas.microsoft.com/office/word/2018/wordml" xmlns:w16sdtdh="http://schemas.microsoft.com/office/word/2020/wordml/sdtdatahash" xmlns:w16se="http://schemas.microsoft.com/office/word/2015/wordml/symex" xmlns:wpg="http://schemas.microsoft.com/office/word/2010/wordprocessingGroup" xmlns:wpi="http://schemas.microsoft.com/office/word/2010/wordprocessingInk" xmlns:wne="http://schemas.microsoft.com/office/word/2006/wordml" xmlns:wps="http://schemas.microsoft.com/office/word/2010/wordprocessingShape" mc:Ignorable="w14 w15 w16se w16cid w16 w16cex w16sdtdh wp14">
   <w:body>
-    <w:p/>
+    <w:p>
+      <w:pPr>
+        <w:rPr>
+          <w:lang w:val="en-US"/>
+        </w:rPr>
+      </w:pPr>
+    </w:p>
     <w:p>
       <w:pPr>
         <w:spacing w:before="2640" w:line="360" w:lineRule="auto"/>
@@ -4854,8 +4860,7 @@
     </w:p>
     <w:p>
       <w:pPr>
-        <w:spacing w:line="360" w:lineRule="auto"/>
-        <w:ind w:firstLine="567"/>
+        <w:pStyle w:val="Heading2"/>
       </w:pPr>
       <w:r>
         <w:t>Создание пакета устройством:</w:t>
@@ -5024,7 +5029,345 @@
           <w:lang w:eastAsia="en-US"/>
         </w:rPr>
       </w:pPr>
+      <w:r>
+        <w:rPr>
+          <w:lang w:val="en-US" w:eastAsia="en-US"/>
+        </w:rPr>
+        <w:t xml:space="preserve">ID </w:t>
+      </w:r>
+      <w:r>
+        <w:rPr>
+          <w:lang w:eastAsia="en-US"/>
+        </w:rPr>
+        <w:t>данных для датчиков:</w:t>
+      </w:r>
     </w:p>
+    <w:tbl>
+      <w:tblPr>
+        <w:tblStyle w:val="TableGrid"/>
+        <w:tblW w:w="0" w:type="auto"/>
+        <w:tblInd w:w="567" w:type="dxa"/>
+        <w:tblLook w:val="04A0" w:firstRow="1" w:lastRow="0" w:firstColumn="1" w:lastColumn="0" w:noHBand="0" w:noVBand="1"/>
+      </w:tblPr>
+      <w:tblGrid>
+        <w:gridCol w:w="4413"/>
+        <w:gridCol w:w="4365"/>
+      </w:tblGrid>
+      <w:tr>
+        <w:tc>
+          <w:tcPr>
+            <w:tcW w:w="4413" w:type="dxa"/>
+          </w:tcPr>
+          <w:p>
+            <w:pPr>
+              <w:pStyle w:val="ListParagraph"/>
+              <w:spacing w:line="360" w:lineRule="auto"/>
+              <w:ind w:left="0"/>
+              <w:rPr>
+                <w:lang w:eastAsia="en-US"/>
+              </w:rPr>
+            </w:pPr>
+            <w:r>
+              <w:rPr>
+                <w:lang w:eastAsia="en-US"/>
+              </w:rPr>
+              <w:t>Тип датчика</w:t>
+            </w:r>
+          </w:p>
+        </w:tc>
+        <w:tc>
+          <w:tcPr>
+            <w:tcW w:w="4365" w:type="dxa"/>
+          </w:tcPr>
+          <w:p>
+            <w:pPr>
+              <w:pStyle w:val="ListParagraph"/>
+              <w:spacing w:line="360" w:lineRule="auto"/>
+              <w:ind w:left="0"/>
+              <w:rPr>
+                <w:lang w:eastAsia="en-US"/>
+              </w:rPr>
+            </w:pPr>
+            <w:r>
+              <w:rPr>
+                <w:lang w:val="en-US" w:eastAsia="en-US"/>
+              </w:rPr>
+              <w:t>ID</w:t>
+            </w:r>
+            <w:r>
+              <w:rPr>
+                <w:lang w:eastAsia="en-US"/>
+              </w:rPr>
+              <w:t xml:space="preserve"> данных (функция)</w:t>
+            </w:r>
+          </w:p>
+        </w:tc>
+      </w:tr>
+      <w:tr>
+        <w:tc>
+          <w:tcPr>
+            <w:tcW w:w="4413" w:type="dxa"/>
+          </w:tcPr>
+          <w:p>
+            <w:pPr>
+              <w:pStyle w:val="ListParagraph"/>
+              <w:spacing w:line="360" w:lineRule="auto"/>
+              <w:ind w:left="0"/>
+              <w:rPr>
+                <w:lang w:val="en-US" w:eastAsia="en-US"/>
+              </w:rPr>
+            </w:pPr>
+            <w:r>
+              <w:rPr>
+                <w:lang w:val="en-US" w:eastAsia="en-US"/>
+              </w:rPr>
+              <w:t>LM75BD</w:t>
+            </w:r>
+          </w:p>
+        </w:tc>
+        <w:tc>
+          <w:tcPr>
+            <w:tcW w:w="4365" w:type="dxa"/>
+          </w:tcPr>
+          <w:p>
+            <w:pPr>
+              <w:pStyle w:val="ListParagraph"/>
+              <w:spacing w:line="360" w:lineRule="auto"/>
+              <w:ind w:left="0"/>
+              <w:rPr>
+                <w:lang w:val="en-US" w:eastAsia="en-US"/>
+              </w:rPr>
+            </w:pPr>
+            <w:r>
+              <w:rPr>
+                <w:lang w:val="en-US" w:eastAsia="en-US"/>
+              </w:rPr>
+              <w:t>1</w:t>
+            </w:r>
+          </w:p>
+        </w:tc>
+      </w:tr>
+      <w:tr>
+        <w:tc>
+          <w:tcPr>
+            <w:tcW w:w="4413" w:type="dxa"/>
+          </w:tcPr>
+          <w:p>
+            <w:pPr>
+              <w:pStyle w:val="ListParagraph"/>
+              <w:spacing w:line="360" w:lineRule="auto"/>
+              <w:ind w:left="0"/>
+              <w:rPr>
+                <w:lang w:val="en-US" w:eastAsia="en-US"/>
+              </w:rPr>
+            </w:pPr>
+            <w:r>
+              <w:rPr>
+                <w:lang w:val="en-US" w:eastAsia="en-US"/>
+              </w:rPr>
+              <w:t>TMP112</w:t>
+            </w:r>
+          </w:p>
+        </w:tc>
+        <w:tc>
+          <w:tcPr>
+            <w:tcW w:w="4365" w:type="dxa"/>
+          </w:tcPr>
+          <w:p>
+            <w:pPr>
+              <w:pStyle w:val="ListParagraph"/>
+              <w:spacing w:line="360" w:lineRule="auto"/>
+              <w:ind w:left="0"/>
+              <w:rPr>
+                <w:lang w:val="en-US" w:eastAsia="en-US"/>
+              </w:rPr>
+            </w:pPr>
+            <w:r>
+              <w:rPr>
+                <w:lang w:val="en-US" w:eastAsia="en-US"/>
+              </w:rPr>
+              <w:t>2</w:t>
+            </w:r>
+          </w:p>
+        </w:tc>
+      </w:tr>
+      <w:tr>
+        <w:tc>
+          <w:tcPr>
+            <w:tcW w:w="4413" w:type="dxa"/>
+          </w:tcPr>
+          <w:p>
+            <w:pPr>
+              <w:pStyle w:val="ListParagraph"/>
+              <w:spacing w:line="360" w:lineRule="auto"/>
+              <w:ind w:left="0"/>
+              <w:rPr>
+                <w:lang w:val="en-US" w:eastAsia="en-US"/>
+              </w:rPr>
+            </w:pPr>
+            <w:r>
+              <w:rPr>
+                <w:lang w:val="en-US" w:eastAsia="en-US"/>
+              </w:rPr>
+              <w:t>SHT30</w:t>
+            </w:r>
+          </w:p>
+        </w:tc>
+        <w:tc>
+          <w:tcPr>
+            <w:tcW w:w="4365" w:type="dxa"/>
+          </w:tcPr>
+          <w:p>
+            <w:pPr>
+              <w:pStyle w:val="ListParagraph"/>
+              <w:spacing w:line="360" w:lineRule="auto"/>
+              <w:ind w:left="0"/>
+              <w:rPr>
+                <w:lang w:val="en-US" w:eastAsia="en-US"/>
+              </w:rPr>
+            </w:pPr>
+            <w:r>
+              <w:rPr>
+                <w:lang w:val="en-US" w:eastAsia="en-US"/>
+              </w:rPr>
+              <w:t>3</w:t>
+            </w:r>
+          </w:p>
+        </w:tc>
+      </w:tr>
+      <w:tr>
+        <w:tc>
+          <w:tcPr>
+            <w:tcW w:w="4413" w:type="dxa"/>
+          </w:tcPr>
+          <w:p>
+            <w:pPr>
+              <w:pStyle w:val="ListParagraph"/>
+              <w:spacing w:line="360" w:lineRule="auto"/>
+              <w:ind w:left="0"/>
+              <w:rPr>
+                <w:lang w:val="en-US" w:eastAsia="en-US"/>
+              </w:rPr>
+            </w:pPr>
+            <w:r>
+              <w:rPr>
+                <w:lang w:val="en-US" w:eastAsia="en-US"/>
+              </w:rPr>
+              <w:t>ZS05</w:t>
+            </w:r>
+          </w:p>
+        </w:tc>
+        <w:tc>
+          <w:tcPr>
+            <w:tcW w:w="4365" w:type="dxa"/>
+          </w:tcPr>
+          <w:p>
+            <w:pPr>
+              <w:pStyle w:val="ListParagraph"/>
+              <w:spacing w:line="360" w:lineRule="auto"/>
+              <w:ind w:left="0"/>
+              <w:rPr>
+                <w:lang w:val="en-US" w:eastAsia="en-US"/>
+              </w:rPr>
+            </w:pPr>
+            <w:r>
+              <w:rPr>
+                <w:lang w:val="en-US" w:eastAsia="en-US"/>
+              </w:rPr>
+              <w:t>4</w:t>
+            </w:r>
+          </w:p>
+        </w:tc>
+      </w:tr>
+      <w:tr>
+        <w:tc>
+          <w:tcPr>
+            <w:tcW w:w="4413" w:type="dxa"/>
+          </w:tcPr>
+          <w:p>
+            <w:pPr>
+              <w:pStyle w:val="ListParagraph"/>
+              <w:spacing w:line="360" w:lineRule="auto"/>
+              <w:ind w:left="0"/>
+              <w:rPr>
+                <w:lang w:val="en-US" w:eastAsia="en-US"/>
+              </w:rPr>
+            </w:pPr>
+            <w:r>
+              <w:rPr>
+                <w:lang w:val="en-US" w:eastAsia="en-US"/>
+              </w:rPr>
+              <w:t>BMP180</w:t>
+            </w:r>
+          </w:p>
+        </w:tc>
+        <w:tc>
+          <w:tcPr>
+            <w:tcW w:w="4365" w:type="dxa"/>
+          </w:tcPr>
+          <w:p>
+            <w:pPr>
+              <w:pStyle w:val="ListParagraph"/>
+              <w:spacing w:line="360" w:lineRule="auto"/>
+              <w:ind w:left="0"/>
+              <w:rPr>
+                <w:lang w:val="en-US" w:eastAsia="en-US"/>
+              </w:rPr>
+            </w:pPr>
+            <w:r>
+              <w:rPr>
+                <w:lang w:val="en-US" w:eastAsia="en-US"/>
+              </w:rPr>
+              <w:t>5</w:t>
+            </w:r>
+          </w:p>
+        </w:tc>
+      </w:tr>
+      <w:tr>
+        <w:tc>
+          <w:tcPr>
+            <w:tcW w:w="4413" w:type="dxa"/>
+          </w:tcPr>
+          <w:p>
+            <w:pPr>
+              <w:pStyle w:val="ListParagraph"/>
+              <w:spacing w:line="360" w:lineRule="auto"/>
+              <w:ind w:left="0"/>
+              <w:rPr>
+                <w:lang w:val="en-US" w:eastAsia="en-US"/>
+              </w:rPr>
+            </w:pPr>
+            <w:r>
+              <w:rPr>
+                <w:lang w:val="en-US" w:eastAsia="en-US"/>
+              </w:rPr>
+              <w:t>LPS22HB</w:t>
+            </w:r>
+          </w:p>
+        </w:tc>
+        <w:tc>
+          <w:tcPr>
+            <w:tcW w:w="4365" w:type="dxa"/>
+          </w:tcPr>
+          <w:p>
+            <w:pPr>
+              <w:pStyle w:val="ListParagraph"/>
+              <w:spacing w:line="360" w:lineRule="auto"/>
+              <w:ind w:left="0"/>
+              <w:rPr>
+                <w:lang w:val="en-US" w:eastAsia="en-US"/>
+              </w:rPr>
+            </w:pPr>
+            <w:r>
+              <w:rPr>
+                <w:lang w:val="en-US" w:eastAsia="en-US"/>
+              </w:rPr>
+              <w:t>6</w:t>
+            </w:r>
+          </w:p>
+        </w:tc>
+      </w:tr>
+    </w:tbl>
     <w:p>
       <w:pPr>
         <w:pStyle w:val="ListParagraph"/>
@@ -5034,10 +5377,525 @@
           <w:lang w:eastAsia="en-US"/>
         </w:rPr>
       </w:pPr>
-      <w:r>
-        <w:rPr>
-          <w:lang w:eastAsia="en-US"/>
-        </w:rPr>
+    </w:p>
+    <w:p>
+      <w:pPr>
+        <w:pStyle w:val="ListParagraph"/>
+        <w:spacing w:line="360" w:lineRule="auto"/>
+        <w:ind w:left="567"/>
+        <w:rPr>
+          <w:lang w:eastAsia="en-US"/>
+        </w:rPr>
+      </w:pPr>
+      <w:r>
+        <w:rPr>
+          <w:lang w:eastAsia="en-US"/>
+        </w:rPr>
+        <w:t xml:space="preserve">Для датчиков температуры, влажности и давления размер полезной нагрузки составляет 8 байт (2 </w:t>
+      </w:r>
+      <w:r>
+        <w:rPr>
+          <w:lang w:val="en-US" w:eastAsia="en-US"/>
+        </w:rPr>
+        <w:t>float</w:t>
+      </w:r>
+      <w:r>
+        <w:rPr>
+          <w:lang w:eastAsia="en-US"/>
+        </w:rPr>
+        <w:t>’</w:t>
+      </w:r>
+      <w:r>
+        <w:rPr>
+          <w:lang w:eastAsia="en-US"/>
+        </w:rPr>
+        <w:t xml:space="preserve">а). </w:t>
+      </w:r>
+    </w:p>
+    <w:p>
+      <w:pPr>
+        <w:pStyle w:val="ListParagraph"/>
+        <w:spacing w:line="360" w:lineRule="auto"/>
+        <w:ind w:left="567"/>
+        <w:rPr>
+          <w:lang w:eastAsia="en-US"/>
+        </w:rPr>
+      </w:pPr>
+      <w:r>
+        <w:rPr>
+          <w:lang w:eastAsia="en-US"/>
+        </w:rPr>
+        <w:t>Полезная нагрузка датчика температуры (</w:t>
+      </w:r>
+      <w:r>
+        <w:rPr>
+          <w:lang w:val="en-US" w:eastAsia="en-US"/>
+        </w:rPr>
+        <w:t>LM</w:t>
+      </w:r>
+      <w:r>
+        <w:rPr>
+          <w:lang w:eastAsia="en-US"/>
+        </w:rPr>
+        <w:t>75</w:t>
+      </w:r>
+      <w:r>
+        <w:rPr>
+          <w:lang w:val="en-US" w:eastAsia="en-US"/>
+        </w:rPr>
+        <w:t>BD</w:t>
+      </w:r>
+      <w:r>
+        <w:rPr>
+          <w:lang w:eastAsia="en-US"/>
+        </w:rPr>
+        <w:t xml:space="preserve"> </w:t>
+      </w:r>
+      <w:r>
+        <w:rPr>
+          <w:lang w:eastAsia="en-US"/>
+        </w:rPr>
+        <w:t xml:space="preserve">и </w:t>
+      </w:r>
+      <w:r>
+        <w:rPr>
+          <w:lang w:val="en-US" w:eastAsia="en-US"/>
+        </w:rPr>
+        <w:t>TMP</w:t>
+      </w:r>
+      <w:r>
+        <w:rPr>
+          <w:lang w:eastAsia="en-US"/>
+        </w:rPr>
+        <w:t>112)</w:t>
+      </w:r>
+      <w:r>
+        <w:rPr>
+          <w:lang w:eastAsia="en-US"/>
+        </w:rPr>
+        <w:t xml:space="preserve"> выглядит следующим образом:</w:t>
+      </w:r>
+    </w:p>
+    <w:tbl>
+      <w:tblPr>
+        <w:tblStyle w:val="TableGrid"/>
+        <w:tblW w:w="0" w:type="auto"/>
+        <w:tblInd w:w="567" w:type="dxa"/>
+        <w:tblLook w:val="04A0" w:firstRow="1" w:lastRow="0" w:firstColumn="1" w:lastColumn="0" w:noHBand="0" w:noVBand="1"/>
+      </w:tblPr>
+      <w:tblGrid>
+        <w:gridCol w:w="4422"/>
+        <w:gridCol w:w="4356"/>
+      </w:tblGrid>
+      <w:tr>
+        <w:tc>
+          <w:tcPr>
+            <w:tcW w:w="4422" w:type="dxa"/>
+          </w:tcPr>
+          <w:p>
+            <w:pPr>
+              <w:pStyle w:val="ListParagraph"/>
+              <w:spacing w:line="360" w:lineRule="auto"/>
+              <w:ind w:left="0"/>
+              <w:rPr>
+                <w:lang w:val="en-US" w:eastAsia="en-US"/>
+              </w:rPr>
+            </w:pPr>
+            <w:bookmarkStart w:id="1" w:name="_Hlk150768250"/>
+            <w:r>
+              <w:rPr>
+                <w:lang w:eastAsia="en-US"/>
+              </w:rPr>
+              <w:t>Температура</w:t>
+            </w:r>
+          </w:p>
+        </w:tc>
+        <w:tc>
+          <w:tcPr>
+            <w:tcW w:w="4356" w:type="dxa"/>
+          </w:tcPr>
+          <w:p>
+            <w:pPr>
+              <w:pStyle w:val="ListParagraph"/>
+              <w:spacing w:line="360" w:lineRule="auto"/>
+              <w:ind w:left="0"/>
+              <w:rPr>
+                <w:lang w:val="en-US" w:eastAsia="en-US"/>
+              </w:rPr>
+            </w:pPr>
+            <w:r>
+              <w:rPr>
+                <w:lang w:eastAsia="en-US"/>
+              </w:rPr>
+              <w:t>0x00</w:t>
+            </w:r>
+          </w:p>
+        </w:tc>
+      </w:tr>
+      <w:bookmarkEnd w:id="1"/>
+    </w:tbl>
+    <w:p>
+      <w:pPr>
+        <w:pStyle w:val="ListParagraph"/>
+        <w:spacing w:line="360" w:lineRule="auto"/>
+        <w:ind w:left="567"/>
+        <w:rPr>
+          <w:lang w:eastAsia="en-US"/>
+        </w:rPr>
+      </w:pPr>
+    </w:p>
+    <w:p>
+      <w:pPr>
+        <w:pStyle w:val="ListParagraph"/>
+        <w:spacing w:line="360" w:lineRule="auto"/>
+        <w:ind w:left="567"/>
+        <w:rPr>
+          <w:lang w:eastAsia="en-US"/>
+        </w:rPr>
+      </w:pPr>
+      <w:r>
+        <w:rPr>
+          <w:lang w:eastAsia="en-US"/>
+        </w:rPr>
+        <w:t>Полезная нагрузка</w:t>
+      </w:r>
+      <w:r>
+        <w:rPr>
+          <w:lang w:eastAsia="en-US"/>
+        </w:rPr>
+        <w:t xml:space="preserve"> </w:t>
+      </w:r>
+      <w:r>
+        <w:rPr>
+          <w:lang w:eastAsia="en-US"/>
+        </w:rPr>
+        <w:t>датчика температуры</w:t>
+      </w:r>
+      <w:r>
+        <w:rPr>
+          <w:lang w:eastAsia="en-US"/>
+        </w:rPr>
+        <w:t xml:space="preserve"> и влажности</w:t>
+      </w:r>
+      <w:r>
+        <w:rPr>
+          <w:lang w:eastAsia="en-US"/>
+        </w:rPr>
+        <w:t xml:space="preserve"> (</w:t>
+      </w:r>
+      <w:r>
+        <w:rPr>
+          <w:lang w:val="en-US" w:eastAsia="en-US"/>
+        </w:rPr>
+        <w:t>SHT</w:t>
+      </w:r>
+      <w:r>
+        <w:rPr>
+          <w:lang w:eastAsia="en-US"/>
+        </w:rPr>
+        <w:t>30</w:t>
+      </w:r>
+      <w:r>
+        <w:rPr>
+          <w:lang w:eastAsia="en-US"/>
+        </w:rPr>
+        <w:t xml:space="preserve"> </w:t>
+      </w:r>
+      <w:r>
+        <w:rPr>
+          <w:lang w:eastAsia="en-US"/>
+        </w:rPr>
+        <w:t xml:space="preserve">и </w:t>
+      </w:r>
+      <w:r>
+        <w:rPr>
+          <w:lang w:val="en-US" w:eastAsia="en-US"/>
+        </w:rPr>
+        <w:t>ZS</w:t>
+      </w:r>
+      <w:r>
+        <w:rPr>
+          <w:lang w:eastAsia="en-US"/>
+        </w:rPr>
+        <w:t>05</w:t>
+      </w:r>
+      <w:r>
+        <w:rPr>
+          <w:lang w:eastAsia="en-US"/>
+        </w:rPr>
+        <w:t>)</w:t>
+      </w:r>
+      <w:r>
+        <w:rPr>
+          <w:lang w:eastAsia="en-US"/>
+        </w:rPr>
+        <w:t xml:space="preserve"> выглядит следующим образом:</w:t>
+      </w:r>
+    </w:p>
+    <w:tbl>
+      <w:tblPr>
+        <w:tblStyle w:val="TableGrid"/>
+        <w:tblW w:w="0" w:type="auto"/>
+        <w:tblInd w:w="567" w:type="dxa"/>
+        <w:tblLook w:val="04A0" w:firstRow="1" w:lastRow="0" w:firstColumn="1" w:lastColumn="0" w:noHBand="0" w:noVBand="1"/>
+      </w:tblPr>
+      <w:tblGrid>
+        <w:gridCol w:w="4422"/>
+        <w:gridCol w:w="4356"/>
+      </w:tblGrid>
+      <w:tr>
+        <w:tc>
+          <w:tcPr>
+            <w:tcW w:w="4422" w:type="dxa"/>
+          </w:tcPr>
+          <w:p>
+            <w:pPr>
+              <w:pStyle w:val="ListParagraph"/>
+              <w:spacing w:line="360" w:lineRule="auto"/>
+              <w:ind w:left="0"/>
+              <w:rPr>
+                <w:lang w:val="en-US" w:eastAsia="en-US"/>
+              </w:rPr>
+            </w:pPr>
+            <w:r>
+              <w:rPr>
+                <w:lang w:eastAsia="en-US"/>
+              </w:rPr>
+              <w:t>Температура</w:t>
+            </w:r>
+          </w:p>
+        </w:tc>
+        <w:tc>
+          <w:tcPr>
+            <w:tcW w:w="4356" w:type="dxa"/>
+          </w:tcPr>
+          <w:p>
+            <w:pPr>
+              <w:pStyle w:val="ListParagraph"/>
+              <w:spacing w:line="360" w:lineRule="auto"/>
+              <w:ind w:left="0"/>
+              <w:rPr>
+                <w:lang w:eastAsia="en-US"/>
+              </w:rPr>
+            </w:pPr>
+            <w:r>
+              <w:rPr>
+                <w:lang w:eastAsia="en-US"/>
+              </w:rPr>
+              <w:t>Влажность</w:t>
+            </w:r>
+          </w:p>
+        </w:tc>
+      </w:tr>
+    </w:tbl>
+    <w:p>
+      <w:pPr>
+        <w:pStyle w:val="ListParagraph"/>
+        <w:spacing w:line="360" w:lineRule="auto"/>
+        <w:ind w:left="567"/>
+        <w:rPr>
+          <w:lang w:eastAsia="en-US"/>
+        </w:rPr>
+      </w:pPr>
+    </w:p>
+    <w:p>
+      <w:pPr>
+        <w:pStyle w:val="ListParagraph"/>
+        <w:spacing w:line="360" w:lineRule="auto"/>
+        <w:ind w:left="567"/>
+        <w:rPr>
+          <w:lang w:eastAsia="en-US"/>
+        </w:rPr>
+      </w:pPr>
+      <w:r>
+        <w:rPr>
+          <w:lang w:eastAsia="en-US"/>
+        </w:rPr>
+        <w:t>Полезная нагрузка</w:t>
+      </w:r>
+      <w:r>
+        <w:rPr>
+          <w:lang w:eastAsia="en-US"/>
+        </w:rPr>
+        <w:t xml:space="preserve"> </w:t>
+      </w:r>
+      <w:r>
+        <w:rPr>
+          <w:lang w:eastAsia="en-US"/>
+        </w:rPr>
+        <w:t xml:space="preserve">датчика температуры и </w:t>
+      </w:r>
+      <w:r>
+        <w:rPr>
+          <w:lang w:eastAsia="en-US"/>
+        </w:rPr>
+        <w:t>давления</w:t>
+      </w:r>
+      <w:r>
+        <w:rPr>
+          <w:lang w:eastAsia="en-US"/>
+        </w:rPr>
+        <w:t xml:space="preserve"> (</w:t>
+      </w:r>
+      <w:r>
+        <w:rPr>
+          <w:lang w:val="en-US" w:eastAsia="en-US"/>
+        </w:rPr>
+        <w:t>BMP</w:t>
+      </w:r>
+      <w:r>
+        <w:rPr>
+          <w:lang w:eastAsia="en-US"/>
+        </w:rPr>
+        <w:t>180</w:t>
+      </w:r>
+      <w:r>
+        <w:rPr>
+          <w:lang w:eastAsia="en-US"/>
+        </w:rPr>
+        <w:t xml:space="preserve"> </w:t>
+      </w:r>
+      <w:r>
+        <w:rPr>
+          <w:lang w:eastAsia="en-US"/>
+        </w:rPr>
+        <w:t xml:space="preserve">и </w:t>
+      </w:r>
+      <w:r>
+        <w:rPr>
+          <w:lang w:val="en-US" w:eastAsia="en-US"/>
+        </w:rPr>
+        <w:t>LPS</w:t>
+      </w:r>
+      <w:r>
+        <w:rPr>
+          <w:lang w:eastAsia="en-US"/>
+        </w:rPr>
+        <w:t>22</w:t>
+      </w:r>
+      <w:r>
+        <w:rPr>
+          <w:lang w:val="en-US" w:eastAsia="en-US"/>
+        </w:rPr>
+        <w:t>HB</w:t>
+      </w:r>
+      <w:r>
+        <w:rPr>
+          <w:lang w:eastAsia="en-US"/>
+        </w:rPr>
+        <w:t>)</w:t>
+      </w:r>
+      <w:r>
+        <w:rPr>
+          <w:lang w:eastAsia="en-US"/>
+        </w:rPr>
+        <w:t xml:space="preserve"> выглядит следующим образом:</w:t>
+      </w:r>
+    </w:p>
+    <w:tbl>
+      <w:tblPr>
+        <w:tblStyle w:val="TableGrid"/>
+        <w:tblW w:w="0" w:type="auto"/>
+        <w:tblInd w:w="567" w:type="dxa"/>
+        <w:tblLook w:val="04A0" w:firstRow="1" w:lastRow="0" w:firstColumn="1" w:lastColumn="0" w:noHBand="0" w:noVBand="1"/>
+      </w:tblPr>
+      <w:tblGrid>
+        <w:gridCol w:w="4422"/>
+        <w:gridCol w:w="4356"/>
+      </w:tblGrid>
+      <w:tr>
+        <w:tc>
+          <w:tcPr>
+            <w:tcW w:w="4422" w:type="dxa"/>
+          </w:tcPr>
+          <w:p>
+            <w:pPr>
+              <w:pStyle w:val="ListParagraph"/>
+              <w:spacing w:line="360" w:lineRule="auto"/>
+              <w:ind w:left="0"/>
+              <w:rPr>
+                <w:lang w:val="en-US" w:eastAsia="en-US"/>
+              </w:rPr>
+            </w:pPr>
+            <w:r>
+              <w:rPr>
+                <w:lang w:eastAsia="en-US"/>
+              </w:rPr>
+              <w:t>Температура</w:t>
+            </w:r>
+          </w:p>
+        </w:tc>
+        <w:tc>
+          <w:tcPr>
+            <w:tcW w:w="4356" w:type="dxa"/>
+          </w:tcPr>
+          <w:p>
+            <w:pPr>
+              <w:pStyle w:val="ListParagraph"/>
+              <w:spacing w:line="360" w:lineRule="auto"/>
+              <w:ind w:left="0"/>
+              <w:rPr>
+                <w:lang w:eastAsia="en-US"/>
+              </w:rPr>
+            </w:pPr>
+            <w:r>
+              <w:rPr>
+                <w:lang w:eastAsia="en-US"/>
+              </w:rPr>
+              <w:t>Давление</w:t>
+            </w:r>
+          </w:p>
+        </w:tc>
+      </w:tr>
+    </w:tbl>
+    <w:p>
+      <w:pPr>
+        <w:pStyle w:val="ListParagraph"/>
+        <w:spacing w:line="360" w:lineRule="auto"/>
+        <w:ind w:left="567"/>
+        <w:rPr>
+          <w:lang w:eastAsia="en-US"/>
+        </w:rPr>
+      </w:pPr>
+    </w:p>
+    <w:p>
+      <w:pPr>
+        <w:pStyle w:val="ListParagraph"/>
+        <w:spacing w:line="360" w:lineRule="auto"/>
+        <w:ind w:left="567"/>
+        <w:rPr>
+          <w:lang w:eastAsia="en-US"/>
+        </w:rPr>
+      </w:pPr>
+      <w:r>
+        <w:rPr>
+          <w:lang w:eastAsia="en-US"/>
+        </w:rPr>
+        <w:t>Датчик отправляет данные раз в 1 секунду.</w:t>
+      </w:r>
+    </w:p>
+    <w:p>
+      <w:pPr>
+        <w:pStyle w:val="ListParagraph"/>
+        <w:spacing w:line="360" w:lineRule="auto"/>
+        <w:ind w:left="567"/>
+        <w:rPr>
+          <w:lang w:eastAsia="en-US"/>
+        </w:rPr>
+      </w:pPr>
+    </w:p>
+    <w:p>
+      <w:pPr>
+        <w:pStyle w:val="Heading2"/>
+        <w:rPr>
+          <w:lang w:eastAsia="en-US"/>
+        </w:rPr>
+      </w:pPr>
+      <w:r>
+        <w:rPr>
+          <w:lang w:eastAsia="en-US"/>
+        </w:rPr>
+        <w:lastRenderedPageBreak/>
         <w:t>Ретрансляция пакета:</w:t>
       </w:r>
     </w:p>
@@ -5134,45 +5992,22 @@
         <w:spacing w:line="360" w:lineRule="auto"/>
         <w:ind w:left="567"/>
         <w:rPr>
-          <w:color w:val="FF0000"/>
           <w:lang w:eastAsia="en-US"/>
         </w:rPr>
       </w:pPr>
     </w:p>
     <w:p>
       <w:pPr>
-        <w:pStyle w:val="ListParagraph"/>
-        <w:spacing w:line="360" w:lineRule="auto"/>
-        <w:ind w:left="567"/>
-        <w:rPr>
-          <w:color w:val="FF0000"/>
-          <w:lang w:val="en-US" w:eastAsia="en-US"/>
-        </w:rPr>
-      </w:pPr>
-      <w:r>
-        <w:rPr>
-          <w:color w:val="FF0000"/>
-          <w:lang w:eastAsia="en-US"/>
-        </w:rPr>
-        <w:t>ДАТЧИК ПАКЕТЫ НЕ ПРИНИМАЕТ ТОЛЬКО ОТСЫЛАЕТ</w:t>
-      </w:r>
-    </w:p>
-    <w:p>
-      <w:pPr>
-        <w:pStyle w:val="ListParagraph"/>
-        <w:spacing w:line="360" w:lineRule="auto"/>
-        <w:ind w:left="567"/>
-        <w:rPr>
-          <w:color w:val="FF0000"/>
-          <w:lang w:eastAsia="en-US"/>
-        </w:rPr>
-      </w:pPr>
-      <w:r>
-        <w:rPr>
-          <w:color w:val="FF0000"/>
-          <w:lang w:eastAsia="en-US"/>
-        </w:rPr>
-        <w:t>Получение пакета датчиком:</w:t>
+        <w:pStyle w:val="Heading2"/>
+      </w:pPr>
+      <w:r>
+        <w:t>Получение пакета датчиком</w:t>
+      </w:r>
+      <w:r>
+        <w:t xml:space="preserve"> (датчики температуры, влажности и давления пакеты НЕ ПРИНИМАЮТ)</w:t>
+      </w:r>
+      <w:r>
+        <w:t>:</w:t>
       </w:r>
     </w:p>
     <w:p>
@@ -5184,14 +6019,8 @@
         </w:numPr>
         <w:spacing w:line="360" w:lineRule="auto"/>
         <w:ind w:left="567" w:hanging="283"/>
-        <w:rPr>
-          <w:color w:val="FF0000"/>
-        </w:rPr>
-      </w:pPr>
-      <w:r>
-        <w:rPr>
-          <w:color w:val="FF0000"/>
-        </w:rPr>
+      </w:pPr>
+      <w:r>
         <w:t xml:space="preserve">проверить </w:t>
       </w:r>
       <w:r>
@@ -5199,7 +6028,6 @@
           <w:rFonts w:ascii="Consolas" w:hAnsi="Consolas"/>
           <w:b/>
           <w:bCs/>
-          <w:color w:val="FF0000"/>
           <w:sz w:val="22"/>
           <w:szCs w:val="22"/>
           <w:lang w:val="en-US"/>
@@ -5207,15 +6035,11 @@
         <w:t>destination</w:t>
       </w:r>
       <w:r>
-        <w:rPr>
-          <w:color w:val="FF0000"/>
-        </w:rPr>
         <w:t>,</w:t>
       </w:r>
       <w:r>
         <w:rPr>
           <w:rFonts w:ascii="Consolas" w:hAnsi="Consolas"/>
-          <w:color w:val="FF0000"/>
           <w:sz w:val="22"/>
           <w:szCs w:val="22"/>
         </w:rPr>
@@ -5223,7 +6047,6 @@
       </w:r>
       <w:r>
         <w:rPr>
-          <w:color w:val="FF0000"/>
           <w:lang w:eastAsia="en-US"/>
         </w:rPr>
         <w:t>если совпадает с собственным, то принять</w:t>
@@ -5241,9 +6064,7 @@
     </w:p>
     <w:p>
       <w:pPr>
-        <w:pStyle w:val="ListParagraph"/>
-        <w:spacing w:line="360" w:lineRule="auto"/>
-        <w:ind w:left="567"/>
+        <w:pStyle w:val="Heading2"/>
         <w:rPr>
           <w:lang w:eastAsia="en-US"/>
         </w:rPr>
@@ -5430,6 +6251,86 @@
           <w:lang w:eastAsia="en-US"/>
         </w:rPr>
         <w:t>Это позволит контроллерам быть в курсе подключенных устройств, новых или вышедших из строя.</w:t>
+      </w:r>
+    </w:p>
+    <w:p>
+      <w:pPr>
+        <w:pStyle w:val="ListParagraph"/>
+        <w:spacing w:line="360" w:lineRule="auto"/>
+        <w:ind w:left="567"/>
+        <w:rPr>
+          <w:lang w:eastAsia="en-US"/>
+        </w:rPr>
+      </w:pPr>
+      <w:proofErr w:type="spellStart"/>
+      <w:r>
+        <w:rPr>
+          <w:i/>
+          <w:iCs/>
+          <w:lang w:val="en-US" w:eastAsia="en-US"/>
+        </w:rPr>
+        <w:t>Whoami</w:t>
+      </w:r>
+      <w:proofErr w:type="spellEnd"/>
+      <w:r>
+        <w:rPr>
+          <w:i/>
+          <w:iCs/>
+          <w:lang w:eastAsia="en-US"/>
+        </w:rPr>
+        <w:t xml:space="preserve"> </w:t>
+      </w:r>
+      <w:r>
+        <w:rPr>
+          <w:lang w:eastAsia="en-US"/>
+        </w:rPr>
+        <w:t>пакеты отсылаются раз в 10 сек, с разбежкой по времени относительно пакетов данных в 0,5 сек.</w:t>
+      </w:r>
+      <w:r>
+        <w:rPr>
+          <w:lang w:eastAsia="en-US"/>
+        </w:rPr>
+        <w:t xml:space="preserve"> </w:t>
+      </w:r>
+    </w:p>
+    <w:p>
+      <w:pPr>
+        <w:pStyle w:val="ListParagraph"/>
+        <w:spacing w:line="360" w:lineRule="auto"/>
+        <w:ind w:left="567"/>
+        <w:rPr>
+          <w:lang w:eastAsia="en-US"/>
+        </w:rPr>
+      </w:pPr>
+      <w:r>
+        <w:rPr>
+          <w:lang w:eastAsia="en-US"/>
+        </w:rPr>
+        <w:t xml:space="preserve">На момент 13.11.23 у датчика загорается зеленый светодиод всякий раз, когда отправляется </w:t>
+      </w:r>
+      <w:proofErr w:type="spellStart"/>
+      <w:r>
+        <w:rPr>
+          <w:i/>
+          <w:iCs/>
+          <w:lang w:val="en-US" w:eastAsia="en-US"/>
+        </w:rPr>
+        <w:t>whoami</w:t>
+      </w:r>
+      <w:proofErr w:type="spellEnd"/>
+      <w:r>
+        <w:rPr>
+          <w:i/>
+          <w:iCs/>
+          <w:lang w:eastAsia="en-US"/>
+        </w:rPr>
+        <w:t xml:space="preserve"> </w:t>
+      </w:r>
+      <w:r>
+        <w:rPr>
+          <w:lang w:eastAsia="en-US"/>
+        </w:rPr>
+        <w:t>пакет и потухает приблизительно через 0,5 сек при отправке пакета данных.</w:t>
       </w:r>
     </w:p>
     <w:p>
@@ -5494,7 +6395,7 @@
   <w:abstractNum w:abstractNumId="0" w15:restartNumberingAfterBreak="0">
     <w:nsid w:val="1499614D"/>
     <w:multiLevelType w:val="hybridMultilevel"/>
-    <w:tmpl w:val="43269FBE"/>
+    <w:tmpl w:val="4E58DC66"/>
     <w:lvl w:ilvl="0" w:tplc="04190001">
       <w:start w:val="1"/>
       <w:numFmt w:val="bullet"/>
@@ -6855,6 +7756,28 @@
       <w:szCs w:val="32"/>
     </w:rPr>
   </w:style>
+  <w:style w:type="paragraph" w:styleId="Heading2">
+    <w:name w:val="heading 2"/>
+    <w:basedOn w:val="Normal"/>
+    <w:next w:val="Normal"/>
+    <w:link w:val="Heading2Char"/>
+    <w:uiPriority w:val="9"/>
+    <w:unhideWhenUsed/>
+    <w:qFormat/>
+    <w:rsid w:val="00D30A75"/>
+    <w:pPr>
+      <w:keepNext/>
+      <w:keepLines/>
+      <w:spacing w:before="40"/>
+      <w:outlineLvl w:val="1"/>
+    </w:pPr>
+    <w:rPr>
+      <w:rFonts w:asciiTheme="majorHAnsi" w:eastAsiaTheme="majorEastAsia" w:hAnsiTheme="majorHAnsi" w:cstheme="majorBidi"/>
+      <w:color w:val="2F5496" w:themeColor="accent1" w:themeShade="BF"/>
+      <w:sz w:val="26"/>
+      <w:szCs w:val="26"/>
+    </w:rPr>
+  </w:style>
   <w:style w:type="character" w:default="1" w:styleId="DefaultParagraphFont">
     <w:name w:val="Default Paragraph Font"/>
     <w:uiPriority w:val="1"/>
@@ -6937,6 +7860,39 @@
       <w:kern w:val="28"/>
       <w:sz w:val="56"/>
       <w:szCs w:val="56"/>
+      <w:lang w:eastAsia="ru-RU"/>
+    </w:rPr>
+  </w:style>
+  <w:style w:type="table" w:styleId="TableGrid">
+    <w:name w:val="Table Grid"/>
+    <w:basedOn w:val="TableNormal"/>
+    <w:uiPriority w:val="39"/>
+    <w:rsid w:val="00D86E94"/>
+    <w:pPr>
+      <w:spacing w:after="0" w:line="240" w:lineRule="auto"/>
+    </w:pPr>
+    <w:tblPr>
+      <w:tblBorders>
+        <w:top w:val="single" w:sz="4" w:space="0" w:color="auto"/>
+        <w:left w:val="single" w:sz="4" w:space="0" w:color="auto"/>
+        <w:bottom w:val="single" w:sz="4" w:space="0" w:color="auto"/>
+        <w:right w:val="single" w:sz="4" w:space="0" w:color="auto"/>
+        <w:insideH w:val="single" w:sz="4" w:space="0" w:color="auto"/>
+        <w:insideV w:val="single" w:sz="4" w:space="0" w:color="auto"/>
+      </w:tblBorders>
+    </w:tblPr>
+  </w:style>
+  <w:style w:type="character" w:customStyle="1" w:styleId="Heading2Char">
+    <w:name w:val="Heading 2 Char"/>
+    <w:basedOn w:val="DefaultParagraphFont"/>
+    <w:link w:val="Heading2"/>
+    <w:uiPriority w:val="9"/>
+    <w:rsid w:val="00D30A75"/>
+    <w:rPr>
+      <w:rFonts w:asciiTheme="majorHAnsi" w:eastAsiaTheme="majorEastAsia" w:hAnsiTheme="majorHAnsi" w:cstheme="majorBidi"/>
+      <w:color w:val="2F5496" w:themeColor="accent1" w:themeShade="BF"/>
+      <w:sz w:val="26"/>
+      <w:szCs w:val="26"/>
       <w:lang w:eastAsia="ru-RU"/>
     </w:rPr>
   </w:style>

</xml_diff>

<commit_message>
usart changed to it mode
USART works in IT mode now, fsm rcv and dsm send were implemented. RCV end should be changed in future (TODO in usart_rxne_callback).
</commit_message>
<xml_diff>
--- a/docs/протокол v1.1.docx
+++ b/docs/протокол v1.1.docx
@@ -652,7 +652,6 @@
                 <w:lang w:val="en-US"/>
               </w:rPr>
             </w:pPr>
-            <w:proofErr w:type="spellStart"/>
             <w:r>
               <w:rPr>
                 <w:rFonts w:ascii="Consolas" w:hAnsi="Consolas"/>
@@ -662,7 +661,6 @@
               </w:rPr>
               <w:t>uint</w:t>
             </w:r>
-            <w:proofErr w:type="spellEnd"/>
           </w:p>
         </w:tc>
         <w:tc>
@@ -928,7 +926,6 @@
                 <w:lang w:val="en-US"/>
               </w:rPr>
             </w:pPr>
-            <w:proofErr w:type="spellStart"/>
             <w:r>
               <w:rPr>
                 <w:rFonts w:ascii="Consolas" w:hAnsi="Consolas"/>
@@ -938,7 +935,6 @@
               </w:rPr>
               <w:t>ushort</w:t>
             </w:r>
-            <w:proofErr w:type="spellEnd"/>
           </w:p>
         </w:tc>
         <w:tc>
@@ -1082,7 +1078,6 @@
               </w:rPr>
               <w:t>0</w:t>
             </w:r>
-            <w:proofErr w:type="gramStart"/>
             <w:r>
               <w:rPr>
                 <w:sz w:val="22"/>
@@ -1098,7 +1093,6 @@
               </w:rPr>
               <w:t>..</w:t>
             </w:r>
-            <w:proofErr w:type="gramEnd"/>
             <w:r>
               <w:rPr>
                 <w:sz w:val="22"/>
@@ -1177,7 +1171,6 @@
                 <w:lang w:val="en-US"/>
               </w:rPr>
             </w:pPr>
-            <w:proofErr w:type="spellStart"/>
             <w:r>
               <w:rPr>
                 <w:rFonts w:ascii="Consolas" w:hAnsi="Consolas"/>
@@ -1196,7 +1189,6 @@
               </w:rPr>
               <w:t>char</w:t>
             </w:r>
-            <w:proofErr w:type="spellEnd"/>
           </w:p>
         </w:tc>
         <w:tc>
@@ -1405,7 +1397,6 @@
                 <w:lang w:val="en-US"/>
               </w:rPr>
             </w:pPr>
-            <w:proofErr w:type="spellStart"/>
             <w:r>
               <w:rPr>
                 <w:rFonts w:ascii="Consolas" w:hAnsi="Consolas"/>
@@ -1424,7 +1415,6 @@
               </w:rPr>
               <w:t>char</w:t>
             </w:r>
-            <w:proofErr w:type="spellEnd"/>
           </w:p>
         </w:tc>
         <w:tc>
@@ -1705,7 +1695,6 @@
                 <w:lang w:val="en-US"/>
               </w:rPr>
             </w:pPr>
-            <w:proofErr w:type="spellStart"/>
             <w:r>
               <w:rPr>
                 <w:rFonts w:ascii="Consolas" w:hAnsi="Consolas"/>
@@ -1715,7 +1704,6 @@
               </w:rPr>
               <w:t>uint</w:t>
             </w:r>
-            <w:proofErr w:type="spellEnd"/>
           </w:p>
         </w:tc>
         <w:tc>
@@ -1889,7 +1877,6 @@
                 <w:lang w:val="en-US"/>
               </w:rPr>
             </w:pPr>
-            <w:proofErr w:type="spellStart"/>
             <w:r>
               <w:rPr>
                 <w:rFonts w:ascii="Consolas" w:hAnsi="Consolas"/>
@@ -1899,7 +1886,6 @@
               </w:rPr>
               <w:t>uint</w:t>
             </w:r>
-            <w:proofErr w:type="spellEnd"/>
           </w:p>
         </w:tc>
         <w:tc>
@@ -2073,8 +2059,6 @@
                 <w:lang w:val="en-US"/>
               </w:rPr>
             </w:pPr>
-            <w:proofErr w:type="spellStart"/>
-            <w:proofErr w:type="gramStart"/>
             <w:r>
               <w:rPr>
                 <w:rFonts w:ascii="Consolas" w:hAnsi="Consolas"/>
@@ -2084,7 +2068,6 @@
               </w:rPr>
               <w:t>uint</w:t>
             </w:r>
-            <w:proofErr w:type="spellEnd"/>
             <w:r>
               <w:rPr>
                 <w:rFonts w:ascii="Consolas" w:hAnsi="Consolas"/>
@@ -2094,7 +2077,6 @@
               </w:rPr>
               <w:t>[</w:t>
             </w:r>
-            <w:proofErr w:type="gramEnd"/>
             <w:r>
               <w:rPr>
                 <w:rFonts w:ascii="Consolas" w:hAnsi="Consolas"/>
@@ -2786,7 +2768,6 @@
                 <w:lang w:val="en-US"/>
               </w:rPr>
             </w:pPr>
-            <w:proofErr w:type="spellStart"/>
             <w:r>
               <w:rPr>
                 <w:rFonts w:ascii="Consolas" w:hAnsi="Consolas"/>
@@ -2796,7 +2777,6 @@
               </w:rPr>
               <w:t>ushort</w:t>
             </w:r>
-            <w:proofErr w:type="spellEnd"/>
           </w:p>
         </w:tc>
         <w:tc>
@@ -3019,7 +2999,6 @@
                 <w:lang w:val="en-US"/>
               </w:rPr>
             </w:pPr>
-            <w:proofErr w:type="spellStart"/>
             <w:r>
               <w:rPr>
                 <w:rFonts w:ascii="Consolas" w:hAnsi="Consolas"/>
@@ -3029,7 +3008,6 @@
               </w:rPr>
               <w:t>ushort</w:t>
             </w:r>
-            <w:proofErr w:type="spellEnd"/>
           </w:p>
         </w:tc>
         <w:tc>
@@ -3214,7 +3192,6 @@
                 <w:lang w:val="en-US"/>
               </w:rPr>
             </w:pPr>
-            <w:proofErr w:type="spellStart"/>
             <w:r>
               <w:rPr>
                 <w:rFonts w:ascii="Consolas" w:hAnsi="Consolas"/>
@@ -3224,7 +3201,6 @@
               </w:rPr>
               <w:t>ushort</w:t>
             </w:r>
-            <w:proofErr w:type="spellEnd"/>
           </w:p>
         </w:tc>
         <w:tc>
@@ -3282,7 +3258,6 @@
                 <w:lang w:val="en-US"/>
               </w:rPr>
             </w:pPr>
-            <w:proofErr w:type="spellStart"/>
             <w:r>
               <w:rPr>
                 <w:rFonts w:ascii="Consolas" w:hAnsi="Consolas"/>
@@ -3292,7 +3267,6 @@
               </w:rPr>
               <w:t>payload_size</w:t>
             </w:r>
-            <w:proofErr w:type="spellEnd"/>
           </w:p>
         </w:tc>
         <w:tc>
@@ -3355,7 +3329,6 @@
               </w:rPr>
               <w:t>0</w:t>
             </w:r>
-            <w:proofErr w:type="gramStart"/>
             <w:r>
               <w:rPr>
                 <w:sz w:val="22"/>
@@ -3371,7 +3344,6 @@
               </w:rPr>
               <w:t>..</w:t>
             </w:r>
-            <w:proofErr w:type="gramEnd"/>
             <w:r>
               <w:rPr>
                 <w:sz w:val="22"/>
@@ -3449,8 +3421,6 @@
                 <w:szCs w:val="22"/>
               </w:rPr>
             </w:pPr>
-            <w:proofErr w:type="spellStart"/>
-            <w:proofErr w:type="gramStart"/>
             <w:r>
               <w:rPr>
                 <w:rFonts w:ascii="Consolas" w:hAnsi="Consolas"/>
@@ -3467,27 +3437,7 @@
                 <w:szCs w:val="22"/>
                 <w:lang w:val="en-US"/>
               </w:rPr>
-              <w:t>char</w:t>
-            </w:r>
-            <w:proofErr w:type="spellEnd"/>
-            <w:r>
-              <w:rPr>
-                <w:rFonts w:ascii="Consolas" w:hAnsi="Consolas"/>
-                <w:sz w:val="22"/>
-                <w:szCs w:val="22"/>
-                <w:lang w:val="en-US"/>
-              </w:rPr>
-              <w:t>[</w:t>
-            </w:r>
-            <w:proofErr w:type="gramEnd"/>
-            <w:r>
-              <w:rPr>
-                <w:rFonts w:ascii="Consolas" w:hAnsi="Consolas"/>
-                <w:sz w:val="22"/>
-                <w:szCs w:val="22"/>
-                <w:lang w:val="en-US"/>
-              </w:rPr>
-              <w:t>]</w:t>
+              <w:t>char[]</w:t>
             </w:r>
           </w:p>
         </w:tc>
@@ -3513,7 +3463,6 @@
                 <w:lang w:val="en-US"/>
               </w:rPr>
             </w:pPr>
-            <w:proofErr w:type="spellStart"/>
             <w:r>
               <w:rPr>
                 <w:rFonts w:ascii="Consolas" w:hAnsi="Consolas"/>
@@ -3523,7 +3472,6 @@
               </w:rPr>
               <w:t>payload_size</w:t>
             </w:r>
-            <w:proofErr w:type="spellEnd"/>
           </w:p>
         </w:tc>
         <w:tc>
@@ -3760,7 +3708,6 @@
               </w:rPr>
               <w:t xml:space="preserve"> (</w:t>
             </w:r>
-            <w:proofErr w:type="spellStart"/>
             <w:r>
               <w:rPr>
                 <w:rFonts w:ascii="Consolas" w:hAnsi="Consolas"/>
@@ -3770,7 +3717,6 @@
               </w:rPr>
               <w:t>payload_size</w:t>
             </w:r>
-            <w:proofErr w:type="spellEnd"/>
             <w:r>
               <w:rPr>
                 <w:sz w:val="22"/>
@@ -3949,7 +3895,6 @@
                 <w:lang w:val="en-US"/>
               </w:rPr>
             </w:pPr>
-            <w:proofErr w:type="spellStart"/>
             <w:r>
               <w:rPr>
                 <w:rFonts w:ascii="Consolas" w:hAnsi="Consolas"/>
@@ -3968,7 +3913,6 @@
               </w:rPr>
               <w:t>char</w:t>
             </w:r>
-            <w:proofErr w:type="spellEnd"/>
           </w:p>
         </w:tc>
         <w:tc>
@@ -4172,7 +4116,6 @@
                 <w:lang w:val="en-US"/>
               </w:rPr>
             </w:pPr>
-            <w:proofErr w:type="spellStart"/>
             <w:r>
               <w:rPr>
                 <w:rFonts w:ascii="Consolas" w:hAnsi="Consolas"/>
@@ -4182,7 +4125,6 @@
               </w:rPr>
               <w:t>ushort</w:t>
             </w:r>
-            <w:proofErr w:type="spellEnd"/>
           </w:p>
         </w:tc>
         <w:tc>
@@ -4386,7 +4328,6 @@
                 <w:lang w:val="en-US"/>
               </w:rPr>
             </w:pPr>
-            <w:proofErr w:type="spellStart"/>
             <w:r>
               <w:rPr>
                 <w:rFonts w:ascii="Consolas" w:hAnsi="Consolas"/>
@@ -4405,7 +4346,6 @@
               </w:rPr>
               <w:t>int</w:t>
             </w:r>
-            <w:proofErr w:type="spellEnd"/>
           </w:p>
         </w:tc>
         <w:tc>
@@ -5557,31 +5497,7 @@
         <w:rPr>
           <w:lang w:eastAsia="en-US"/>
         </w:rPr>
-        <w:t>Полезная нагрузка</w:t>
-      </w:r>
-      <w:r>
-        <w:rPr>
-          <w:lang w:eastAsia="en-US"/>
-        </w:rPr>
-        <w:t xml:space="preserve"> </w:t>
-      </w:r>
-      <w:r>
-        <w:rPr>
-          <w:lang w:eastAsia="en-US"/>
-        </w:rPr>
-        <w:t>датчика температуры</w:t>
-      </w:r>
-      <w:r>
-        <w:rPr>
-          <w:lang w:eastAsia="en-US"/>
-        </w:rPr>
-        <w:t xml:space="preserve"> и влажности</w:t>
-      </w:r>
-      <w:r>
-        <w:rPr>
-          <w:lang w:eastAsia="en-US"/>
-        </w:rPr>
-        <w:t xml:space="preserve"> (</w:t>
+        <w:t>Полезная нагрузка датчика температуры и влажности (</w:t>
       </w:r>
       <w:r>
         <w:rPr>
@@ -5593,13 +5509,7 @@
         <w:rPr>
           <w:lang w:eastAsia="en-US"/>
         </w:rPr>
-        <w:t>30</w:t>
-      </w:r>
-      <w:r>
-        <w:rPr>
-          <w:lang w:eastAsia="en-US"/>
-        </w:rPr>
-        <w:t xml:space="preserve"> </w:t>
+        <w:t xml:space="preserve">30 </w:t>
       </w:r>
       <w:r>
         <w:rPr>
@@ -5617,13 +5527,7 @@
         <w:rPr>
           <w:lang w:eastAsia="en-US"/>
         </w:rPr>
-        <w:t>05</w:t>
-      </w:r>
-      <w:r>
-        <w:rPr>
-          <w:lang w:eastAsia="en-US"/>
-        </w:rPr>
-        <w:t>)</w:t>
+        <w:t>05)</w:t>
       </w:r>
       <w:r>
         <w:rPr>
@@ -5711,31 +5615,7 @@
         <w:rPr>
           <w:lang w:eastAsia="en-US"/>
         </w:rPr>
-        <w:t>Полезная нагрузка</w:t>
-      </w:r>
-      <w:r>
-        <w:rPr>
-          <w:lang w:eastAsia="en-US"/>
-        </w:rPr>
-        <w:t xml:space="preserve"> </w:t>
-      </w:r>
-      <w:r>
-        <w:rPr>
-          <w:lang w:eastAsia="en-US"/>
-        </w:rPr>
-        <w:t xml:space="preserve">датчика температуры и </w:t>
-      </w:r>
-      <w:r>
-        <w:rPr>
-          <w:lang w:eastAsia="en-US"/>
-        </w:rPr>
-        <w:t>давления</w:t>
-      </w:r>
-      <w:r>
-        <w:rPr>
-          <w:lang w:eastAsia="en-US"/>
-        </w:rPr>
-        <w:t xml:space="preserve"> (</w:t>
+        <w:t>Полезная нагрузка датчика температуры и давления (</w:t>
       </w:r>
       <w:r>
         <w:rPr>
@@ -5747,13 +5627,7 @@
         <w:rPr>
           <w:lang w:eastAsia="en-US"/>
         </w:rPr>
-        <w:t>180</w:t>
-      </w:r>
-      <w:r>
-        <w:rPr>
-          <w:lang w:eastAsia="en-US"/>
-        </w:rPr>
-        <w:t xml:space="preserve"> </w:t>
+        <w:t xml:space="preserve">180 </w:t>
       </w:r>
       <w:r>
         <w:rPr>
@@ -5883,9 +5757,55 @@
           <w:lang w:eastAsia="en-US"/>
         </w:rPr>
       </w:pPr>
+      <w:r>
+        <w:rPr>
+          <w:lang w:eastAsia="en-US"/>
+        </w:rPr>
+        <w:t xml:space="preserve">Датчик температуры и влажности </w:t>
+      </w:r>
+      <w:r>
+        <w:rPr>
+          <w:lang w:val="en-US" w:eastAsia="en-US"/>
+        </w:rPr>
+        <w:t>SZ</w:t>
+      </w:r>
+      <w:r>
+        <w:rPr>
+          <w:lang w:eastAsia="en-US"/>
+        </w:rPr>
+        <w:t>05</w:t>
+      </w:r>
+      <w:r>
+        <w:rPr>
+          <w:lang w:eastAsia="en-US"/>
+        </w:rPr>
+        <w:t xml:space="preserve"> начинает отправлять данные спустя </w:t>
+      </w:r>
+      <w:r>
+        <w:rPr>
+          <w:lang w:eastAsia="en-US"/>
+        </w:rPr>
+        <w:t>~</w:t>
+      </w:r>
+      <w:r>
+        <w:rPr>
+          <w:lang w:eastAsia="en-US"/>
+        </w:rPr>
+        <w:t>4 секунд после включения.</w:t>
+      </w:r>
     </w:p>
     <w:p>
       <w:pPr>
+        <w:pStyle w:val="ListParagraph"/>
+        <w:spacing w:line="360" w:lineRule="auto"/>
+        <w:ind w:left="567"/>
+        <w:rPr>
+          <w:lang w:eastAsia="en-US"/>
+        </w:rPr>
+      </w:pPr>
+    </w:p>
+    <w:p>
+      <w:pPr>
         <w:pStyle w:val="Heading2"/>
         <w:rPr>
           <w:lang w:eastAsia="en-US"/>
@@ -5895,7 +5815,6 @@
         <w:rPr>
           <w:lang w:eastAsia="en-US"/>
         </w:rPr>
-        <w:lastRenderedPageBreak/>
         <w:t>Ретрансляция пакета:</w:t>
       </w:r>
     </w:p>
@@ -5944,23 +5863,14 @@
         </w:numPr>
         <w:spacing w:line="360" w:lineRule="auto"/>
         <w:ind w:left="567" w:hanging="283"/>
-        <w:rPr>
-          <w:lang w:eastAsia="en-US"/>
-        </w:rPr>
-      </w:pPr>
-      <w:r>
-        <w:rPr>
-          <w:lang w:eastAsia="en-US"/>
-        </w:rPr>
-        <w:t>добавить в</w:t>
-      </w:r>
+      </w:pPr>
       <w:r>
         <w:rPr>
           <w:rFonts w:ascii="Consolas" w:hAnsi="Consolas"/>
           <w:sz w:val="22"/>
           <w:szCs w:val="22"/>
         </w:rPr>
-        <w:t xml:space="preserve"> </w:t>
+        <w:t xml:space="preserve">проверить </w:t>
       </w:r>
       <w:r>
         <w:rPr>
@@ -5971,43 +5881,15 @@
           <w:szCs w:val="22"/>
           <w:lang w:val="en-US"/>
         </w:rPr>
-        <w:t>path</w:t>
-      </w:r>
-      <w:r>
-        <w:rPr>
-          <w:lang w:eastAsia="en-US"/>
-        </w:rPr>
-        <w:t xml:space="preserve"> свой </w:t>
-      </w:r>
-      <w:r>
-        <w:rPr>
-          <w:lang w:val="en-US" w:eastAsia="en-US"/>
-        </w:rPr>
-        <w:t>UID</w:t>
-      </w:r>
-    </w:p>
-    <w:p>
-      <w:pPr>
-        <w:pStyle w:val="ListParagraph"/>
-        <w:spacing w:line="360" w:lineRule="auto"/>
-        <w:ind w:left="567"/>
-        <w:rPr>
-          <w:lang w:eastAsia="en-US"/>
-        </w:rPr>
-      </w:pPr>
-    </w:p>
-    <w:p>
-      <w:pPr>
-        <w:pStyle w:val="Heading2"/>
-      </w:pPr>
-      <w:r>
-        <w:t>Получение пакета датчиком</w:t>
-      </w:r>
-      <w:r>
-        <w:t xml:space="preserve"> (датчики температуры, влажности и давления пакеты НЕ ПРИНИМАЮТ)</w:t>
-      </w:r>
-      <w:r>
-        <w:t>:</w:t>
+        <w:t>crc</w:t>
+      </w:r>
+      <w:r>
+        <w:rPr>
+          <w:rFonts w:ascii="Consolas" w:hAnsi="Consolas"/>
+          <w:sz w:val="22"/>
+          <w:szCs w:val="22"/>
+        </w:rPr>
+        <w:t>, в случае несовпадения отбросить пакет</w:t>
       </w:r>
     </w:p>
     <w:p>
@@ -6019,9 +5901,23 @@
         </w:numPr>
         <w:spacing w:line="360" w:lineRule="auto"/>
         <w:ind w:left="567" w:hanging="283"/>
-      </w:pPr>
-      <w:r>
-        <w:t xml:space="preserve">проверить </w:t>
+        <w:rPr>
+          <w:lang w:eastAsia="en-US"/>
+        </w:rPr>
+      </w:pPr>
+      <w:r>
+        <w:rPr>
+          <w:lang w:eastAsia="en-US"/>
+        </w:rPr>
+        <w:t>добавить в</w:t>
+      </w:r>
+      <w:r>
+        <w:rPr>
+          <w:rFonts w:ascii="Consolas" w:hAnsi="Consolas"/>
+          <w:sz w:val="22"/>
+          <w:szCs w:val="22"/>
+        </w:rPr>
+        <w:t xml:space="preserve"> </w:t>
       </w:r>
       <w:r>
         <w:rPr>
@@ -6032,80 +5928,19 @@
           <w:szCs w:val="22"/>
           <w:lang w:val="en-US"/>
         </w:rPr>
-        <w:t>destination</w:t>
-      </w:r>
-      <w:r>
-        <w:t>,</w:t>
-      </w:r>
-      <w:r>
-        <w:rPr>
-          <w:rFonts w:ascii="Consolas" w:hAnsi="Consolas"/>
-          <w:sz w:val="22"/>
-          <w:szCs w:val="22"/>
-        </w:rPr>
-        <w:t xml:space="preserve"> </w:t>
-      </w:r>
-      <w:r>
-        <w:rPr>
-          <w:lang w:eastAsia="en-US"/>
-        </w:rPr>
-        <w:t>если совпадает с собственным, то принять</w:t>
-      </w:r>
-    </w:p>
-    <w:p>
-      <w:pPr>
-        <w:pStyle w:val="ListParagraph"/>
-        <w:spacing w:line="360" w:lineRule="auto"/>
-        <w:ind w:left="567"/>
-        <w:rPr>
-          <w:lang w:eastAsia="en-US"/>
-        </w:rPr>
-      </w:pPr>
-    </w:p>
-    <w:p>
-      <w:pPr>
-        <w:pStyle w:val="Heading2"/>
-        <w:rPr>
-          <w:lang w:eastAsia="en-US"/>
-        </w:rPr>
-      </w:pPr>
-      <w:r>
-        <w:rPr>
-          <w:lang w:eastAsia="en-US"/>
-        </w:rPr>
-        <w:t>Оповещение датчиками:</w:t>
-      </w:r>
-    </w:p>
-    <w:p>
-      <w:pPr>
-        <w:pStyle w:val="ListParagraph"/>
-        <w:spacing w:line="360" w:lineRule="auto"/>
-        <w:ind w:left="567"/>
-        <w:rPr>
-          <w:lang w:eastAsia="en-US"/>
-        </w:rPr>
-      </w:pPr>
-      <w:r>
-        <w:rPr>
-          <w:lang w:eastAsia="en-US"/>
-        </w:rPr>
-        <w:t>Каждое конечное устройство (датчик, ручка, …) регулярно и при включении питания рассылают</w:t>
-      </w:r>
-      <w:r>
-        <w:t xml:space="preserve"> </w:t>
-      </w:r>
-      <w:r>
-        <w:rPr>
-          <w:i/>
-          <w:iCs/>
-        </w:rPr>
-        <w:t>whoami</w:t>
-      </w:r>
-      <w:r>
-        <w:rPr>
-          <w:lang w:eastAsia="en-US"/>
-        </w:rPr>
-        <w:t xml:space="preserve"> пакеты:</w:t>
+        <w:t>path</w:t>
+      </w:r>
+      <w:r>
+        <w:rPr>
+          <w:lang w:eastAsia="en-US"/>
+        </w:rPr>
+        <w:t xml:space="preserve"> свой </w:t>
+      </w:r>
+      <w:r>
+        <w:rPr>
+          <w:lang w:val="en-US" w:eastAsia="en-US"/>
+        </w:rPr>
+        <w:t>UID</w:t>
       </w:r>
     </w:p>
     <w:p>
@@ -6117,61 +5952,47 @@
         </w:numPr>
         <w:spacing w:line="360" w:lineRule="auto"/>
         <w:ind w:left="567" w:hanging="283"/>
-      </w:pPr>
-      <w:r>
-        <w:rPr>
-          <w:lang w:eastAsia="en-US"/>
-        </w:rPr>
-        <w:t>бит</w:t>
-      </w:r>
-      <w:r>
-        <w:rPr>
-          <w:lang w:eastAsia="en-US"/>
-        </w:rPr>
-        <w:t xml:space="preserve"> </w:t>
-      </w:r>
-      <w:r>
-        <w:rPr>
-          <w:i/>
-          <w:iCs/>
-        </w:rPr>
-        <w:t>whoami</w:t>
-      </w:r>
-      <w:r>
-        <w:rPr>
-          <w:i/>
-          <w:iCs/>
-        </w:rPr>
-        <w:t xml:space="preserve"> </w:t>
-      </w:r>
-      <w:r>
-        <w:rPr>
-          <w:lang w:eastAsia="en-US"/>
-        </w:rPr>
-        <w:t>в поле</w:t>
-      </w:r>
-      <w:r>
-        <w:rPr>
-          <w:rFonts w:ascii="Consolas" w:hAnsi="Consolas"/>
-          <w:sz w:val="22"/>
-          <w:szCs w:val="22"/>
-        </w:rPr>
-        <w:t xml:space="preserve"> </w:t>
-      </w:r>
-      <w:r>
-        <w:rPr>
-          <w:rFonts w:ascii="Consolas" w:hAnsi="Consolas"/>
-          <w:sz w:val="22"/>
-          <w:szCs w:val="22"/>
-          <w:lang w:val="en-US"/>
-        </w:rPr>
-        <w:t>flags</w:t>
-      </w:r>
-      <w:r>
-        <w:rPr>
-          <w:lang w:eastAsia="en-US"/>
-        </w:rPr>
-        <w:t xml:space="preserve"> установить в 1</w:t>
+        <w:rPr>
+          <w:lang w:eastAsia="en-US"/>
+        </w:rPr>
+      </w:pPr>
+      <w:r>
+        <w:rPr>
+          <w:lang w:eastAsia="en-US"/>
+        </w:rPr>
+        <w:t xml:space="preserve">пересчитать </w:t>
+      </w:r>
+      <w:r>
+        <w:rPr>
+          <w:b/>
+          <w:bCs/>
+          <w:lang w:val="en-US" w:eastAsia="en-US"/>
+        </w:rPr>
+        <w:t>crc</w:t>
+      </w:r>
+    </w:p>
+    <w:p>
+      <w:pPr>
+        <w:pStyle w:val="ListParagraph"/>
+        <w:spacing w:line="360" w:lineRule="auto"/>
+        <w:ind w:left="567"/>
+        <w:rPr>
+          <w:lang w:eastAsia="en-US"/>
+        </w:rPr>
+      </w:pPr>
+    </w:p>
+    <w:p>
+      <w:pPr>
+        <w:pStyle w:val="Heading2"/>
+      </w:pPr>
+      <w:r>
+        <w:t>Получение пакета датчиком</w:t>
+      </w:r>
+      <w:r>
+        <w:t xml:space="preserve"> (датчики температуры, влажности и давления пакеты НЕ ПРИНИМАЮТ)</w:t>
+      </w:r>
+      <w:r>
+        <w:t>:</w:t>
       </w:r>
     </w:p>
     <w:p>
@@ -6183,27 +6004,9 @@
         </w:numPr>
         <w:spacing w:line="360" w:lineRule="auto"/>
         <w:ind w:left="567" w:hanging="283"/>
-        <w:rPr>
-          <w:lang w:eastAsia="en-US"/>
-        </w:rPr>
-      </w:pPr>
-      <w:r>
-        <w:rPr>
-          <w:lang w:eastAsia="en-US"/>
-        </w:rPr>
-        <w:t>указать</w:t>
-      </w:r>
-      <w:r>
-        <w:rPr>
-          <w:lang w:eastAsia="en-US"/>
-        </w:rPr>
-        <w:t xml:space="preserve"> в</w:t>
-      </w:r>
-      <w:r>
-        <w:rPr>
-          <w:lang w:eastAsia="en-US"/>
-        </w:rPr>
-        <w:t xml:space="preserve"> </w:t>
+      </w:pPr>
+      <w:r>
+        <w:t xml:space="preserve">проверить </w:t>
       </w:r>
       <w:r>
         <w:rPr>
@@ -6214,7 +6017,10 @@
           <w:szCs w:val="22"/>
           <w:lang w:val="en-US"/>
         </w:rPr>
-        <w:t>source</w:t>
+        <w:t>destination</w:t>
+      </w:r>
+      <w:r>
+        <w:t>,</w:t>
       </w:r>
       <w:r>
         <w:rPr>
@@ -6228,13 +6034,7 @@
         <w:rPr>
           <w:lang w:eastAsia="en-US"/>
         </w:rPr>
-        <w:t xml:space="preserve">свой </w:t>
-      </w:r>
-      <w:r>
-        <w:rPr>
-          <w:lang w:val="en-US" w:eastAsia="en-US"/>
-        </w:rPr>
-        <w:t>UID</w:t>
+        <w:t>если совпадает с собственным, то принять</w:t>
       </w:r>
     </w:p>
     <w:p>
@@ -6246,11 +6046,19 @@
           <w:lang w:eastAsia="en-US"/>
         </w:rPr>
       </w:pPr>
-      <w:r>
-        <w:rPr>
-          <w:lang w:eastAsia="en-US"/>
-        </w:rPr>
-        <w:t>Это позволит контроллерам быть в курсе подключенных устройств, новых или вышедших из строя.</w:t>
+    </w:p>
+    <w:p>
+      <w:pPr>
+        <w:pStyle w:val="Heading2"/>
+        <w:rPr>
+          <w:lang w:eastAsia="en-US"/>
+        </w:rPr>
+      </w:pPr>
+      <w:r>
+        <w:rPr>
+          <w:lang w:eastAsia="en-US"/>
+        </w:rPr>
+        <w:t>Оповещение датчиками:</w:t>
       </w:r>
     </w:p>
     <w:p>
@@ -6262,7 +6070,183 @@
           <w:lang w:eastAsia="en-US"/>
         </w:rPr>
       </w:pPr>
-      <w:proofErr w:type="spellStart"/>
+      <w:r>
+        <w:rPr>
+          <w:lang w:eastAsia="en-US"/>
+        </w:rPr>
+        <w:t>Каждое конечное устройство (датчик, ручка, …) регулярно и при включении питания рассылают</w:t>
+      </w:r>
+      <w:r>
+        <w:t xml:space="preserve"> </w:t>
+      </w:r>
+      <w:r>
+        <w:rPr>
+          <w:i/>
+          <w:iCs/>
+        </w:rPr>
+        <w:t>whoami</w:t>
+      </w:r>
+      <w:r>
+        <w:rPr>
+          <w:lang w:eastAsia="en-US"/>
+        </w:rPr>
+        <w:t xml:space="preserve"> пакеты:</w:t>
+      </w:r>
+    </w:p>
+    <w:p>
+      <w:pPr>
+        <w:pStyle w:val="ListParagraph"/>
+        <w:numPr>
+          <w:ilvl w:val="0"/>
+          <w:numId w:val="9"/>
+        </w:numPr>
+        <w:spacing w:line="360" w:lineRule="auto"/>
+        <w:ind w:left="567" w:hanging="283"/>
+      </w:pPr>
+      <w:r>
+        <w:rPr>
+          <w:lang w:eastAsia="en-US"/>
+        </w:rPr>
+        <w:t>бит</w:t>
+      </w:r>
+      <w:r>
+        <w:rPr>
+          <w:lang w:eastAsia="en-US"/>
+        </w:rPr>
+        <w:t xml:space="preserve"> </w:t>
+      </w:r>
+      <w:r>
+        <w:rPr>
+          <w:i/>
+          <w:iCs/>
+        </w:rPr>
+        <w:t>whoami</w:t>
+      </w:r>
+      <w:r>
+        <w:rPr>
+          <w:i/>
+          <w:iCs/>
+        </w:rPr>
+        <w:t xml:space="preserve"> </w:t>
+      </w:r>
+      <w:r>
+        <w:rPr>
+          <w:lang w:eastAsia="en-US"/>
+        </w:rPr>
+        <w:t>в поле</w:t>
+      </w:r>
+      <w:r>
+        <w:rPr>
+          <w:rFonts w:ascii="Consolas" w:hAnsi="Consolas"/>
+          <w:sz w:val="22"/>
+          <w:szCs w:val="22"/>
+        </w:rPr>
+        <w:t xml:space="preserve"> </w:t>
+      </w:r>
+      <w:r>
+        <w:rPr>
+          <w:rFonts w:ascii="Consolas" w:hAnsi="Consolas"/>
+          <w:sz w:val="22"/>
+          <w:szCs w:val="22"/>
+          <w:lang w:val="en-US"/>
+        </w:rPr>
+        <w:t>flags</w:t>
+      </w:r>
+      <w:r>
+        <w:rPr>
+          <w:lang w:eastAsia="en-US"/>
+        </w:rPr>
+        <w:t xml:space="preserve"> установить в 1</w:t>
+      </w:r>
+    </w:p>
+    <w:p>
+      <w:pPr>
+        <w:pStyle w:val="ListParagraph"/>
+        <w:numPr>
+          <w:ilvl w:val="0"/>
+          <w:numId w:val="9"/>
+        </w:numPr>
+        <w:spacing w:line="360" w:lineRule="auto"/>
+        <w:ind w:left="567" w:hanging="283"/>
+        <w:rPr>
+          <w:lang w:eastAsia="en-US"/>
+        </w:rPr>
+      </w:pPr>
+      <w:r>
+        <w:rPr>
+          <w:lang w:eastAsia="en-US"/>
+        </w:rPr>
+        <w:t>указать</w:t>
+      </w:r>
+      <w:r>
+        <w:rPr>
+          <w:lang w:eastAsia="en-US"/>
+        </w:rPr>
+        <w:t xml:space="preserve"> в</w:t>
+      </w:r>
+      <w:r>
+        <w:rPr>
+          <w:lang w:eastAsia="en-US"/>
+        </w:rPr>
+        <w:t xml:space="preserve"> </w:t>
+      </w:r>
+      <w:r>
+        <w:rPr>
+          <w:rFonts w:ascii="Consolas" w:hAnsi="Consolas"/>
+          <w:b/>
+          <w:bCs/>
+          <w:sz w:val="22"/>
+          <w:szCs w:val="22"/>
+          <w:lang w:val="en-US"/>
+        </w:rPr>
+        <w:t>source</w:t>
+      </w:r>
+      <w:r>
+        <w:rPr>
+          <w:rFonts w:ascii="Consolas" w:hAnsi="Consolas"/>
+          <w:sz w:val="22"/>
+          <w:szCs w:val="22"/>
+        </w:rPr>
+        <w:t xml:space="preserve"> </w:t>
+      </w:r>
+      <w:r>
+        <w:rPr>
+          <w:lang w:eastAsia="en-US"/>
+        </w:rPr>
+        <w:t xml:space="preserve">свой </w:t>
+      </w:r>
+      <w:r>
+        <w:rPr>
+          <w:lang w:val="en-US" w:eastAsia="en-US"/>
+        </w:rPr>
+        <w:t>UID</w:t>
+      </w:r>
+    </w:p>
+    <w:p>
+      <w:pPr>
+        <w:pStyle w:val="ListParagraph"/>
+        <w:spacing w:line="360" w:lineRule="auto"/>
+        <w:ind w:left="567"/>
+        <w:rPr>
+          <w:lang w:eastAsia="en-US"/>
+        </w:rPr>
+      </w:pPr>
+      <w:r>
+        <w:rPr>
+          <w:lang w:eastAsia="en-US"/>
+        </w:rPr>
+        <w:t>Это позволит контроллерам быть в курсе подключенных устройств, новых или вышедших из строя.</w:t>
+      </w:r>
+    </w:p>
+    <w:p>
+      <w:pPr>
+        <w:pStyle w:val="ListParagraph"/>
+        <w:spacing w:line="360" w:lineRule="auto"/>
+        <w:ind w:left="567"/>
+        <w:rPr>
+          <w:lang w:eastAsia="en-US"/>
+        </w:rPr>
+      </w:pPr>
       <w:r>
         <w:rPr>
           <w:i/>
@@ -6271,7 +6255,6 @@
         </w:rPr>
         <w:t>Whoami</w:t>
       </w:r>
-      <w:proofErr w:type="spellEnd"/>
       <w:r>
         <w:rPr>
           <w:i/>
@@ -6308,7 +6291,6 @@
         </w:rPr>
         <w:t xml:space="preserve">На момент 13.11.23 у датчика загорается зеленый светодиод всякий раз, когда отправляется </w:t>
       </w:r>
-      <w:proofErr w:type="spellStart"/>
       <w:r>
         <w:rPr>
           <w:i/>
@@ -6317,7 +6299,6 @@
         </w:rPr>
         <w:t>whoami</w:t>
       </w:r>
-      <w:proofErr w:type="spellEnd"/>
       <w:r>
         <w:rPr>
           <w:i/>

</xml_diff>

<commit_message>
minor changed to protocol
</commit_message>
<xml_diff>
--- a/docs/протокол v1.1.docx
+++ b/docs/протокол v1.1.docx
@@ -652,6 +652,7 @@
                 <w:lang w:val="en-US"/>
               </w:rPr>
             </w:pPr>
+            <w:proofErr w:type="spellStart"/>
             <w:r>
               <w:rPr>
                 <w:rFonts w:ascii="Consolas" w:hAnsi="Consolas"/>
@@ -661,6 +662,7 @@
               </w:rPr>
               <w:t>uint</w:t>
             </w:r>
+            <w:proofErr w:type="spellEnd"/>
           </w:p>
         </w:tc>
         <w:tc>
@@ -926,6 +928,7 @@
                 <w:lang w:val="en-US"/>
               </w:rPr>
             </w:pPr>
+            <w:proofErr w:type="spellStart"/>
             <w:r>
               <w:rPr>
                 <w:rFonts w:ascii="Consolas" w:hAnsi="Consolas"/>
@@ -935,6 +938,7 @@
               </w:rPr>
               <w:t>ushort</w:t>
             </w:r>
+            <w:proofErr w:type="spellEnd"/>
           </w:p>
         </w:tc>
         <w:tc>
@@ -966,7 +970,7 @@
                 <w:szCs w:val="22"/>
                 <w:lang w:val="en-US"/>
               </w:rPr>
-              <w:t>2</w:t>
+              <w:t>4</w:t>
             </w:r>
           </w:p>
         </w:tc>
@@ -1171,6 +1175,7 @@
                 <w:lang w:val="en-US"/>
               </w:rPr>
             </w:pPr>
+            <w:proofErr w:type="spellStart"/>
             <w:r>
               <w:rPr>
                 <w:rFonts w:ascii="Consolas" w:hAnsi="Consolas"/>
@@ -1178,17 +1183,9 @@
                 <w:szCs w:val="22"/>
                 <w:lang w:val="en-US"/>
               </w:rPr>
-              <w:t>u</w:t>
-            </w:r>
-            <w:r>
-              <w:rPr>
-                <w:rFonts w:ascii="Consolas" w:hAnsi="Consolas"/>
-                <w:sz w:val="22"/>
-                <w:szCs w:val="22"/>
-                <w:lang w:val="en-US"/>
-              </w:rPr>
-              <w:t>char</w:t>
-            </w:r>
+              <w:t>uint</w:t>
+            </w:r>
+            <w:proofErr w:type="spellEnd"/>
           </w:p>
         </w:tc>
         <w:tc>
@@ -1210,16 +1207,14 @@
               <w:rPr>
                 <w:sz w:val="22"/>
                 <w:szCs w:val="22"/>
-                <w:lang w:val="en-US"/>
-              </w:rPr>
-            </w:pPr>
-            <w:r>
-              <w:rPr>
-                <w:sz w:val="22"/>
-                <w:szCs w:val="22"/>
-                <w:lang w:val="en-US"/>
-              </w:rPr>
-              <w:t>1</w:t>
+              </w:rPr>
+            </w:pPr>
+            <w:r>
+              <w:rPr>
+                <w:sz w:val="22"/>
+                <w:szCs w:val="22"/>
+              </w:rPr>
+              <w:t>4</w:t>
             </w:r>
           </w:p>
         </w:tc>
@@ -1252,7 +1247,7 @@
                 <w:szCs w:val="22"/>
                 <w:lang w:val="en-US"/>
               </w:rPr>
-              <w:t>distance</w:t>
+              <w:t>source</w:t>
             </w:r>
           </w:p>
         </w:tc>
@@ -1271,41 +1266,15 @@
             <w:pPr>
               <w:spacing w:line="256" w:lineRule="auto"/>
               <w:ind w:left="33"/>
-              <w:rPr>
-                <w:sz w:val="22"/>
-                <w:szCs w:val="22"/>
-              </w:rPr>
-            </w:pPr>
-            <w:r>
-              <w:rPr>
-                <w:sz w:val="22"/>
-                <w:szCs w:val="22"/>
-              </w:rPr>
-              <w:t>Количество пересылок</w:t>
-            </w:r>
-            <w:r>
-              <w:rPr>
-                <w:sz w:val="22"/>
-                <w:szCs w:val="22"/>
-              </w:rPr>
-              <w:t>,</w:t>
-            </w:r>
-          </w:p>
-          <w:p>
-            <w:pPr>
-              <w:spacing w:line="256" w:lineRule="auto"/>
-              <w:ind w:left="33"/>
-              <w:rPr>
-                <w:sz w:val="22"/>
-                <w:szCs w:val="22"/>
-              </w:rPr>
-            </w:pPr>
-            <w:r>
-              <w:rPr>
-                <w:sz w:val="22"/>
-                <w:szCs w:val="22"/>
-              </w:rPr>
-              <w:t>0 – напрямую</w:t>
+            </w:pPr>
+            <w:r>
+              <w:rPr>
+                <w:lang w:val="en-US"/>
+              </w:rPr>
+              <w:t xml:space="preserve">UID </w:t>
+            </w:r>
+            <w:r>
+              <w:t>источника пакета</w:t>
             </w:r>
           </w:p>
         </w:tc>
@@ -1329,13 +1298,6 @@
                 <w:szCs w:val="22"/>
               </w:rPr>
             </w:pPr>
-            <w:r>
-              <w:rPr>
-                <w:sz w:val="22"/>
-                <w:szCs w:val="22"/>
-              </w:rPr>
-              <w:t>0 .. 255</w:t>
-            </w:r>
           </w:p>
         </w:tc>
       </w:tr>
@@ -1363,12 +1325,14 @@
               <w:rPr>
                 <w:sz w:val="22"/>
                 <w:szCs w:val="22"/>
-              </w:rPr>
-            </w:pPr>
-            <w:r>
-              <w:rPr>
-                <w:sz w:val="22"/>
-                <w:szCs w:val="22"/>
+                <w:lang w:val="en-US"/>
+              </w:rPr>
+            </w:pPr>
+            <w:r>
+              <w:rPr>
+                <w:sz w:val="22"/>
+                <w:szCs w:val="22"/>
+                <w:lang w:val="en-US"/>
               </w:rPr>
               <w:t>4</w:t>
             </w:r>
@@ -1397,6 +1361,7 @@
                 <w:lang w:val="en-US"/>
               </w:rPr>
             </w:pPr>
+            <w:proofErr w:type="spellStart"/>
             <w:r>
               <w:rPr>
                 <w:rFonts w:ascii="Consolas" w:hAnsi="Consolas"/>
@@ -1404,17 +1369,9 @@
                 <w:szCs w:val="22"/>
                 <w:lang w:val="en-US"/>
               </w:rPr>
-              <w:t>u</w:t>
-            </w:r>
-            <w:r>
-              <w:rPr>
-                <w:rFonts w:ascii="Consolas" w:hAnsi="Consolas"/>
-                <w:sz w:val="22"/>
-                <w:szCs w:val="22"/>
-                <w:lang w:val="en-US"/>
-              </w:rPr>
-              <w:t>char</w:t>
-            </w:r>
+              <w:t>uint</w:t>
+            </w:r>
+            <w:proofErr w:type="spellEnd"/>
           </w:p>
         </w:tc>
         <w:tc>
@@ -1436,16 +1393,14 @@
               <w:rPr>
                 <w:sz w:val="22"/>
                 <w:szCs w:val="22"/>
-                <w:lang w:val="en-US"/>
-              </w:rPr>
-            </w:pPr>
-            <w:r>
-              <w:rPr>
-                <w:sz w:val="22"/>
-                <w:szCs w:val="22"/>
-                <w:lang w:val="en-US"/>
-              </w:rPr>
-              <w:t>1</w:t>
+              </w:rPr>
+            </w:pPr>
+            <w:r>
+              <w:rPr>
+                <w:sz w:val="22"/>
+                <w:szCs w:val="22"/>
+              </w:rPr>
+              <w:t>4</w:t>
             </w:r>
           </w:p>
         </w:tc>
@@ -1468,6 +1423,7 @@
                 <w:rFonts w:ascii="Consolas" w:hAnsi="Consolas"/>
                 <w:sz w:val="22"/>
                 <w:szCs w:val="22"/>
+                <w:lang w:val="en-US"/>
               </w:rPr>
             </w:pPr>
             <w:r>
@@ -1477,7 +1433,7 @@
                 <w:szCs w:val="22"/>
                 <w:lang w:val="en-US"/>
               </w:rPr>
-              <w:t>flags</w:t>
+              <w:t>destination</w:t>
             </w:r>
           </w:p>
         </w:tc>
@@ -1496,121 +1452,15 @@
             <w:pPr>
               <w:spacing w:line="256" w:lineRule="auto"/>
               <w:ind w:left="33"/>
-              <w:rPr>
-                <w:sz w:val="22"/>
-                <w:szCs w:val="22"/>
-              </w:rPr>
-            </w:pPr>
-            <w:r>
-              <w:rPr>
-                <w:sz w:val="22"/>
-                <w:szCs w:val="22"/>
-              </w:rPr>
-              <w:t xml:space="preserve">Флаги </w:t>
-            </w:r>
-            <w:r>
-              <w:rPr>
-                <w:sz w:val="22"/>
-                <w:szCs w:val="22"/>
-              </w:rPr>
-              <w:t>побитно</w:t>
-            </w:r>
-            <w:r>
-              <w:rPr>
-                <w:sz w:val="22"/>
-                <w:szCs w:val="22"/>
-              </w:rPr>
-              <w:t xml:space="preserve">, </w:t>
-            </w:r>
-            <w:r>
-              <w:rPr>
-                <w:sz w:val="22"/>
-                <w:szCs w:val="22"/>
-              </w:rPr>
-              <w:t>биты</w:t>
-            </w:r>
-            <w:r>
-              <w:rPr>
-                <w:sz w:val="22"/>
-                <w:szCs w:val="22"/>
-              </w:rPr>
-              <w:t>:</w:t>
-            </w:r>
-          </w:p>
-          <w:p>
-            <w:pPr>
-              <w:spacing w:line="256" w:lineRule="auto"/>
-              <w:ind w:left="33"/>
-              <w:rPr>
-                <w:sz w:val="22"/>
-                <w:szCs w:val="22"/>
-              </w:rPr>
-            </w:pPr>
-            <w:r>
-              <w:rPr>
-                <w:sz w:val="22"/>
-                <w:szCs w:val="22"/>
-              </w:rPr>
-              <w:t>0</w:t>
-            </w:r>
-            <w:r>
-              <w:rPr>
-                <w:sz w:val="22"/>
-                <w:szCs w:val="22"/>
-              </w:rPr>
-              <w:t xml:space="preserve"> – требует по</w:t>
-            </w:r>
-            <w:r>
-              <w:rPr>
-                <w:sz w:val="22"/>
-                <w:szCs w:val="22"/>
-              </w:rPr>
-              <w:t>д</w:t>
-            </w:r>
-            <w:r>
-              <w:rPr>
-                <w:sz w:val="22"/>
-                <w:szCs w:val="22"/>
-              </w:rPr>
-              <w:t>тверждения</w:t>
-            </w:r>
-          </w:p>
-          <w:p>
-            <w:pPr>
-              <w:spacing w:line="256" w:lineRule="auto"/>
-              <w:ind w:left="33"/>
-            </w:pPr>
-            <w:r>
-              <w:rPr>
-                <w:sz w:val="22"/>
-                <w:szCs w:val="22"/>
-              </w:rPr>
-              <w:t xml:space="preserve">1 – </w:t>
-            </w:r>
-            <w:r>
-              <w:t>данные от датчика</w:t>
-            </w:r>
-          </w:p>
-          <w:p>
-            <w:pPr>
-              <w:spacing w:line="256" w:lineRule="auto"/>
-              <w:ind w:left="33"/>
-              <w:rPr>
-                <w:lang w:val="en-US"/>
-              </w:rPr>
-            </w:pPr>
-            <w:r>
-              <w:t xml:space="preserve">2 – </w:t>
-            </w:r>
-            <w:r>
-              <w:rPr>
-                <w:i/>
-                <w:iCs/>
-              </w:rPr>
-              <w:t>whoami</w:t>
-            </w:r>
-            <w:r>
-              <w:t xml:space="preserve"> пакет</w:t>
+            </w:pPr>
+            <w:r>
+              <w:rPr>
+                <w:lang w:val="en-US"/>
+              </w:rPr>
+              <w:t xml:space="preserve">UID </w:t>
+            </w:r>
+            <w:r>
+              <w:t>адресата пакета</w:t>
             </w:r>
           </w:p>
         </w:tc>
@@ -1661,12 +1511,14 @@
               <w:rPr>
                 <w:sz w:val="22"/>
                 <w:szCs w:val="22"/>
-              </w:rPr>
-            </w:pPr>
-            <w:r>
-              <w:rPr>
-                <w:sz w:val="22"/>
-                <w:szCs w:val="22"/>
+                <w:lang w:val="en-US"/>
+              </w:rPr>
+            </w:pPr>
+            <w:r>
+              <w:rPr>
+                <w:sz w:val="22"/>
+                <w:szCs w:val="22"/>
+                <w:lang w:val="en-US"/>
               </w:rPr>
               <w:t>5</w:t>
             </w:r>
@@ -1695,6 +1547,7 @@
                 <w:lang w:val="en-US"/>
               </w:rPr>
             </w:pPr>
+            <w:proofErr w:type="spellStart"/>
             <w:r>
               <w:rPr>
                 <w:rFonts w:ascii="Consolas" w:hAnsi="Consolas"/>
@@ -1704,370 +1557,7 @@
               </w:rPr>
               <w:t>uint</w:t>
             </w:r>
-          </w:p>
-        </w:tc>
-        <w:tc>
-          <w:tcPr>
-            <w:tcW w:w="1420" w:type="dxa"/>
-            <w:tcBorders>
-              <w:top w:val="single" w:sz="4" w:space="0" w:color="00000A"/>
-              <w:left w:val="single" w:sz="4" w:space="0" w:color="00000A"/>
-              <w:bottom w:val="single" w:sz="4" w:space="0" w:color="00000A"/>
-              <w:right w:val="nil"/>
-            </w:tcBorders>
-            <w:vAlign w:val="center"/>
-          </w:tcPr>
-          <w:p>
-            <w:pPr>
-              <w:spacing w:line="256" w:lineRule="auto"/>
-              <w:ind w:left="33"/>
-              <w:jc w:val="center"/>
-              <w:rPr>
-                <w:sz w:val="22"/>
-                <w:szCs w:val="22"/>
-              </w:rPr>
-            </w:pPr>
-            <w:r>
-              <w:rPr>
-                <w:sz w:val="22"/>
-                <w:szCs w:val="22"/>
-              </w:rPr>
-              <w:t>4</w:t>
-            </w:r>
-          </w:p>
-        </w:tc>
-        <w:tc>
-          <w:tcPr>
-            <w:tcW w:w="1696" w:type="dxa"/>
-            <w:tcBorders>
-              <w:top w:val="single" w:sz="4" w:space="0" w:color="00000A"/>
-              <w:left w:val="single" w:sz="4" w:space="0" w:color="00000A"/>
-              <w:bottom w:val="single" w:sz="4" w:space="0" w:color="00000A"/>
-              <w:right w:val="single" w:sz="4" w:space="0" w:color="00000A"/>
-            </w:tcBorders>
-            <w:vAlign w:val="center"/>
-          </w:tcPr>
-          <w:p>
-            <w:pPr>
-              <w:spacing w:line="256" w:lineRule="auto"/>
-              <w:ind w:left="33"/>
-              <w:rPr>
-                <w:rFonts w:ascii="Consolas" w:hAnsi="Consolas"/>
-                <w:sz w:val="22"/>
-                <w:szCs w:val="22"/>
-                <w:lang w:val="en-US"/>
-              </w:rPr>
-            </w:pPr>
-            <w:r>
-              <w:rPr>
-                <w:rFonts w:ascii="Consolas" w:hAnsi="Consolas"/>
-                <w:sz w:val="22"/>
-                <w:szCs w:val="22"/>
-                <w:lang w:val="en-US"/>
-              </w:rPr>
-              <w:t>source</w:t>
-            </w:r>
-          </w:p>
-        </w:tc>
-        <w:tc>
-          <w:tcPr>
-            <w:tcW w:w="3171" w:type="dxa"/>
-            <w:tcBorders>
-              <w:top w:val="single" w:sz="4" w:space="0" w:color="00000A"/>
-              <w:left w:val="single" w:sz="4" w:space="0" w:color="00000A"/>
-              <w:bottom w:val="single" w:sz="4" w:space="0" w:color="00000A"/>
-              <w:right w:val="nil"/>
-            </w:tcBorders>
-            <w:vAlign w:val="center"/>
-          </w:tcPr>
-          <w:p>
-            <w:pPr>
-              <w:spacing w:line="256" w:lineRule="auto"/>
-              <w:ind w:left="33"/>
-            </w:pPr>
-            <w:r>
-              <w:rPr>
-                <w:lang w:val="en-US"/>
-              </w:rPr>
-              <w:t xml:space="preserve">UID </w:t>
-            </w:r>
-            <w:r>
-              <w:t>источника пакета</w:t>
-            </w:r>
-          </w:p>
-        </w:tc>
-        <w:tc>
-          <w:tcPr>
-            <w:tcW w:w="1985" w:type="dxa"/>
-            <w:tcBorders>
-              <w:top w:val="single" w:sz="4" w:space="0" w:color="00000A"/>
-              <w:left w:val="single" w:sz="4" w:space="0" w:color="00000A"/>
-              <w:bottom w:val="single" w:sz="4" w:space="0" w:color="00000A"/>
-              <w:right w:val="single" w:sz="4" w:space="0" w:color="00000A"/>
-            </w:tcBorders>
-            <w:vAlign w:val="center"/>
-          </w:tcPr>
-          <w:p>
-            <w:pPr>
-              <w:spacing w:line="256" w:lineRule="auto"/>
-              <w:ind w:left="33"/>
-              <w:rPr>
-                <w:sz w:val="22"/>
-                <w:szCs w:val="22"/>
-              </w:rPr>
-            </w:pPr>
-          </w:p>
-        </w:tc>
-      </w:tr>
-      <w:tr>
-        <w:trPr>
-          <w:cantSplit/>
-          <w:trHeight w:val="165"/>
-        </w:trPr>
-        <w:tc>
-          <w:tcPr>
-            <w:tcW w:w="560" w:type="dxa"/>
-            <w:tcBorders>
-              <w:top w:val="single" w:sz="4" w:space="0" w:color="auto"/>
-              <w:left w:val="single" w:sz="4" w:space="0" w:color="auto"/>
-              <w:bottom w:val="single" w:sz="4" w:space="0" w:color="auto"/>
-              <w:right w:val="single" w:sz="4" w:space="0" w:color="auto"/>
-            </w:tcBorders>
-            <w:vAlign w:val="center"/>
-          </w:tcPr>
-          <w:p>
-            <w:pPr>
-              <w:spacing w:line="256" w:lineRule="auto"/>
-              <w:ind w:left="33"/>
-              <w:jc w:val="center"/>
-              <w:rPr>
-                <w:sz w:val="22"/>
-                <w:szCs w:val="22"/>
-              </w:rPr>
-            </w:pPr>
-            <w:r>
-              <w:rPr>
-                <w:sz w:val="22"/>
-                <w:szCs w:val="22"/>
-              </w:rPr>
-              <w:t>6</w:t>
-            </w:r>
-          </w:p>
-        </w:tc>
-        <w:tc>
-          <w:tcPr>
-            <w:tcW w:w="1091" w:type="dxa"/>
-            <w:tcBorders>
-              <w:top w:val="single" w:sz="4" w:space="0" w:color="00000A"/>
-              <w:left w:val="single" w:sz="4" w:space="0" w:color="00000A"/>
-              <w:bottom w:val="single" w:sz="4" w:space="0" w:color="00000A"/>
-              <w:right w:val="nil"/>
-            </w:tcBorders>
-            <w:vAlign w:val="center"/>
-          </w:tcPr>
-          <w:p>
-            <w:pPr>
-              <w:spacing w:line="256" w:lineRule="auto"/>
-              <w:ind w:left="33"/>
-              <w:jc w:val="center"/>
-              <w:rPr>
-                <w:rFonts w:ascii="Consolas" w:hAnsi="Consolas"/>
-                <w:sz w:val="22"/>
-                <w:szCs w:val="22"/>
-                <w:lang w:val="en-US"/>
-              </w:rPr>
-            </w:pPr>
-            <w:r>
-              <w:rPr>
-                <w:rFonts w:ascii="Consolas" w:hAnsi="Consolas"/>
-                <w:sz w:val="22"/>
-                <w:szCs w:val="22"/>
-                <w:lang w:val="en-US"/>
-              </w:rPr>
-              <w:t>uint</w:t>
-            </w:r>
-          </w:p>
-        </w:tc>
-        <w:tc>
-          <w:tcPr>
-            <w:tcW w:w="1420" w:type="dxa"/>
-            <w:tcBorders>
-              <w:top w:val="single" w:sz="4" w:space="0" w:color="00000A"/>
-              <w:left w:val="single" w:sz="4" w:space="0" w:color="00000A"/>
-              <w:bottom w:val="single" w:sz="4" w:space="0" w:color="00000A"/>
-              <w:right w:val="nil"/>
-            </w:tcBorders>
-            <w:vAlign w:val="center"/>
-          </w:tcPr>
-          <w:p>
-            <w:pPr>
-              <w:spacing w:line="256" w:lineRule="auto"/>
-              <w:ind w:left="33"/>
-              <w:jc w:val="center"/>
-              <w:rPr>
-                <w:sz w:val="22"/>
-                <w:szCs w:val="22"/>
-              </w:rPr>
-            </w:pPr>
-            <w:r>
-              <w:rPr>
-                <w:sz w:val="22"/>
-                <w:szCs w:val="22"/>
-              </w:rPr>
-              <w:t>4</w:t>
-            </w:r>
-          </w:p>
-        </w:tc>
-        <w:tc>
-          <w:tcPr>
-            <w:tcW w:w="1696" w:type="dxa"/>
-            <w:tcBorders>
-              <w:top w:val="single" w:sz="4" w:space="0" w:color="00000A"/>
-              <w:left w:val="single" w:sz="4" w:space="0" w:color="00000A"/>
-              <w:bottom w:val="single" w:sz="4" w:space="0" w:color="00000A"/>
-              <w:right w:val="single" w:sz="4" w:space="0" w:color="00000A"/>
-            </w:tcBorders>
-            <w:vAlign w:val="center"/>
-          </w:tcPr>
-          <w:p>
-            <w:pPr>
-              <w:spacing w:line="256" w:lineRule="auto"/>
-              <w:ind w:left="33"/>
-              <w:rPr>
-                <w:rFonts w:ascii="Consolas" w:hAnsi="Consolas"/>
-                <w:sz w:val="22"/>
-                <w:szCs w:val="22"/>
-                <w:lang w:val="en-US"/>
-              </w:rPr>
-            </w:pPr>
-            <w:r>
-              <w:rPr>
-                <w:rFonts w:ascii="Consolas" w:hAnsi="Consolas"/>
-                <w:sz w:val="22"/>
-                <w:szCs w:val="22"/>
-                <w:lang w:val="en-US"/>
-              </w:rPr>
-              <w:t>destination</w:t>
-            </w:r>
-          </w:p>
-        </w:tc>
-        <w:tc>
-          <w:tcPr>
-            <w:tcW w:w="3171" w:type="dxa"/>
-            <w:tcBorders>
-              <w:top w:val="single" w:sz="4" w:space="0" w:color="00000A"/>
-              <w:left w:val="single" w:sz="4" w:space="0" w:color="00000A"/>
-              <w:bottom w:val="single" w:sz="4" w:space="0" w:color="00000A"/>
-              <w:right w:val="nil"/>
-            </w:tcBorders>
-            <w:vAlign w:val="center"/>
-          </w:tcPr>
-          <w:p>
-            <w:pPr>
-              <w:spacing w:line="256" w:lineRule="auto"/>
-              <w:ind w:left="33"/>
-            </w:pPr>
-            <w:r>
-              <w:rPr>
-                <w:lang w:val="en-US"/>
-              </w:rPr>
-              <w:t xml:space="preserve">UID </w:t>
-            </w:r>
-            <w:r>
-              <w:t>адресата пакета</w:t>
-            </w:r>
-          </w:p>
-        </w:tc>
-        <w:tc>
-          <w:tcPr>
-            <w:tcW w:w="1985" w:type="dxa"/>
-            <w:tcBorders>
-              <w:top w:val="single" w:sz="4" w:space="0" w:color="00000A"/>
-              <w:left w:val="single" w:sz="4" w:space="0" w:color="00000A"/>
-              <w:bottom w:val="single" w:sz="4" w:space="0" w:color="00000A"/>
-              <w:right w:val="single" w:sz="4" w:space="0" w:color="00000A"/>
-            </w:tcBorders>
-            <w:vAlign w:val="center"/>
-          </w:tcPr>
-          <w:p>
-            <w:pPr>
-              <w:spacing w:line="256" w:lineRule="auto"/>
-              <w:ind w:left="33"/>
-              <w:rPr>
-                <w:sz w:val="22"/>
-                <w:szCs w:val="22"/>
-              </w:rPr>
-            </w:pPr>
-          </w:p>
-        </w:tc>
-      </w:tr>
-      <w:tr>
-        <w:trPr>
-          <w:cantSplit/>
-          <w:trHeight w:val="165"/>
-        </w:trPr>
-        <w:tc>
-          <w:tcPr>
-            <w:tcW w:w="560" w:type="dxa"/>
-            <w:tcBorders>
-              <w:top w:val="single" w:sz="4" w:space="0" w:color="auto"/>
-              <w:left w:val="single" w:sz="4" w:space="0" w:color="auto"/>
-              <w:bottom w:val="single" w:sz="4" w:space="0" w:color="auto"/>
-              <w:right w:val="single" w:sz="4" w:space="0" w:color="auto"/>
-            </w:tcBorders>
-            <w:vAlign w:val="center"/>
-          </w:tcPr>
-          <w:p>
-            <w:pPr>
-              <w:spacing w:line="256" w:lineRule="auto"/>
-              <w:ind w:left="33"/>
-              <w:jc w:val="center"/>
-              <w:rPr>
-                <w:sz w:val="22"/>
-                <w:szCs w:val="22"/>
-              </w:rPr>
-            </w:pPr>
-            <w:r>
-              <w:rPr>
-                <w:sz w:val="22"/>
-                <w:szCs w:val="22"/>
-              </w:rPr>
-              <w:t>7</w:t>
-            </w:r>
-          </w:p>
-        </w:tc>
-        <w:tc>
-          <w:tcPr>
-            <w:tcW w:w="1091" w:type="dxa"/>
-            <w:tcBorders>
-              <w:top w:val="single" w:sz="4" w:space="0" w:color="00000A"/>
-              <w:left w:val="single" w:sz="4" w:space="0" w:color="00000A"/>
-              <w:bottom w:val="single" w:sz="4" w:space="0" w:color="00000A"/>
-              <w:right w:val="nil"/>
-            </w:tcBorders>
-            <w:vAlign w:val="center"/>
-          </w:tcPr>
-          <w:p>
-            <w:pPr>
-              <w:spacing w:line="256" w:lineRule="auto"/>
-              <w:ind w:left="33"/>
-              <w:jc w:val="center"/>
-              <w:rPr>
-                <w:rFonts w:ascii="Consolas" w:hAnsi="Consolas"/>
-                <w:sz w:val="22"/>
-                <w:szCs w:val="22"/>
-                <w:lang w:val="en-US"/>
-              </w:rPr>
-            </w:pPr>
-            <w:r>
-              <w:rPr>
-                <w:rFonts w:ascii="Consolas" w:hAnsi="Consolas"/>
-                <w:sz w:val="22"/>
-                <w:szCs w:val="22"/>
-                <w:lang w:val="en-US"/>
-              </w:rPr>
-              <w:t>uint</w:t>
-            </w:r>
+            <w:proofErr w:type="spellEnd"/>
             <w:r>
               <w:rPr>
                 <w:rFonts w:ascii="Consolas" w:hAnsi="Consolas"/>
@@ -2768,6 +2258,7 @@
                 <w:lang w:val="en-US"/>
               </w:rPr>
             </w:pPr>
+            <w:proofErr w:type="spellStart"/>
             <w:r>
               <w:rPr>
                 <w:rFonts w:ascii="Consolas" w:hAnsi="Consolas"/>
@@ -2777,6 +2268,7 @@
               </w:rPr>
               <w:t>ushort</w:t>
             </w:r>
+            <w:proofErr w:type="spellEnd"/>
           </w:p>
         </w:tc>
         <w:tc>
@@ -2910,199 +2402,6 @@
                 <w:lang w:val="en-US"/>
               </w:rPr>
               <w:t>)</w:t>
-            </w:r>
-          </w:p>
-        </w:tc>
-        <w:tc>
-          <w:tcPr>
-            <w:tcW w:w="1556" w:type="dxa"/>
-            <w:tcBorders>
-              <w:top w:val="single" w:sz="4" w:space="0" w:color="00000A"/>
-              <w:left w:val="single" w:sz="4" w:space="0" w:color="00000A"/>
-              <w:bottom w:val="single" w:sz="4" w:space="0" w:color="00000A"/>
-              <w:right w:val="single" w:sz="4" w:space="0" w:color="00000A"/>
-            </w:tcBorders>
-            <w:vAlign w:val="center"/>
-            <w:hideMark/>
-          </w:tcPr>
-          <w:p>
-            <w:pPr>
-              <w:spacing w:line="256" w:lineRule="auto"/>
-              <w:ind w:left="33"/>
-              <w:rPr>
-                <w:sz w:val="22"/>
-                <w:szCs w:val="22"/>
-                <w:lang w:val="en-US"/>
-              </w:rPr>
-            </w:pPr>
-          </w:p>
-        </w:tc>
-      </w:tr>
-      <w:tr>
-        <w:trPr>
-          <w:cantSplit/>
-          <w:trHeight w:val="293"/>
-        </w:trPr>
-        <w:tc>
-          <w:tcPr>
-            <w:tcW w:w="532" w:type="dxa"/>
-            <w:tcBorders>
-              <w:top w:val="single" w:sz="4" w:space="0" w:color="auto"/>
-              <w:left w:val="single" w:sz="4" w:space="0" w:color="auto"/>
-              <w:bottom w:val="single" w:sz="4" w:space="0" w:color="auto"/>
-              <w:right w:val="single" w:sz="4" w:space="0" w:color="auto"/>
-            </w:tcBorders>
-            <w:vAlign w:val="center"/>
-          </w:tcPr>
-          <w:p>
-            <w:pPr>
-              <w:spacing w:line="256" w:lineRule="auto"/>
-              <w:ind w:left="33"/>
-              <w:jc w:val="center"/>
-              <w:rPr>
-                <w:sz w:val="22"/>
-                <w:szCs w:val="22"/>
-                <w:lang w:val="en-US"/>
-              </w:rPr>
-            </w:pPr>
-            <w:r>
-              <w:rPr>
-                <w:sz w:val="22"/>
-                <w:szCs w:val="22"/>
-                <w:lang w:val="en-US"/>
-              </w:rPr>
-              <w:t>2</w:t>
-            </w:r>
-          </w:p>
-        </w:tc>
-        <w:tc>
-          <w:tcPr>
-            <w:tcW w:w="1091" w:type="dxa"/>
-            <w:tcBorders>
-              <w:top w:val="single" w:sz="4" w:space="0" w:color="00000A"/>
-              <w:left w:val="single" w:sz="4" w:space="0" w:color="00000A"/>
-              <w:bottom w:val="single" w:sz="4" w:space="0" w:color="00000A"/>
-              <w:right w:val="nil"/>
-            </w:tcBorders>
-            <w:vAlign w:val="center"/>
-            <w:hideMark/>
-          </w:tcPr>
-          <w:p>
-            <w:pPr>
-              <w:spacing w:line="256" w:lineRule="auto"/>
-              <w:ind w:left="33"/>
-              <w:jc w:val="center"/>
-              <w:rPr>
-                <w:rFonts w:ascii="Consolas" w:hAnsi="Consolas"/>
-                <w:sz w:val="22"/>
-                <w:szCs w:val="22"/>
-                <w:lang w:val="en-US"/>
-              </w:rPr>
-            </w:pPr>
-            <w:r>
-              <w:rPr>
-                <w:rFonts w:ascii="Consolas" w:hAnsi="Consolas"/>
-                <w:sz w:val="22"/>
-                <w:szCs w:val="22"/>
-                <w:lang w:val="en-US"/>
-              </w:rPr>
-              <w:t>ushort</w:t>
-            </w:r>
-          </w:p>
-        </w:tc>
-        <w:tc>
-          <w:tcPr>
-            <w:tcW w:w="1696" w:type="dxa"/>
-            <w:tcBorders>
-              <w:top w:val="single" w:sz="4" w:space="0" w:color="00000A"/>
-              <w:left w:val="single" w:sz="4" w:space="0" w:color="00000A"/>
-              <w:bottom w:val="single" w:sz="4" w:space="0" w:color="00000A"/>
-              <w:right w:val="nil"/>
-            </w:tcBorders>
-            <w:vAlign w:val="center"/>
-            <w:hideMark/>
-          </w:tcPr>
-          <w:p>
-            <w:pPr>
-              <w:spacing w:line="256" w:lineRule="auto"/>
-              <w:ind w:left="33"/>
-              <w:jc w:val="center"/>
-              <w:rPr>
-                <w:sz w:val="22"/>
-                <w:szCs w:val="22"/>
-                <w:lang w:val="en-US"/>
-              </w:rPr>
-            </w:pPr>
-            <w:r>
-              <w:rPr>
-                <w:sz w:val="22"/>
-                <w:szCs w:val="22"/>
-                <w:lang w:val="en-US"/>
-              </w:rPr>
-              <w:t>2</w:t>
-            </w:r>
-          </w:p>
-        </w:tc>
-        <w:tc>
-          <w:tcPr>
-            <w:tcW w:w="2073" w:type="dxa"/>
-            <w:tcBorders>
-              <w:top w:val="single" w:sz="4" w:space="0" w:color="00000A"/>
-              <w:left w:val="single" w:sz="4" w:space="0" w:color="00000A"/>
-              <w:bottom w:val="single" w:sz="4" w:space="0" w:color="00000A"/>
-              <w:right w:val="single" w:sz="4" w:space="0" w:color="00000A"/>
-            </w:tcBorders>
-            <w:vAlign w:val="center"/>
-          </w:tcPr>
-          <w:p>
-            <w:pPr>
-              <w:spacing w:line="256" w:lineRule="auto"/>
-              <w:ind w:left="33"/>
-              <w:rPr>
-                <w:rFonts w:ascii="Consolas" w:hAnsi="Consolas"/>
-                <w:sz w:val="22"/>
-                <w:szCs w:val="22"/>
-                <w:lang w:val="en-US"/>
-              </w:rPr>
-            </w:pPr>
-            <w:r>
-              <w:rPr>
-                <w:rFonts w:ascii="Consolas" w:hAnsi="Consolas"/>
-                <w:sz w:val="22"/>
-                <w:szCs w:val="22"/>
-                <w:lang w:val="en-US"/>
-              </w:rPr>
-              <w:t>type</w:t>
-            </w:r>
-          </w:p>
-        </w:tc>
-        <w:tc>
-          <w:tcPr>
-            <w:tcW w:w="2975" w:type="dxa"/>
-            <w:tcBorders>
-              <w:top w:val="single" w:sz="4" w:space="0" w:color="00000A"/>
-              <w:left w:val="single" w:sz="4" w:space="0" w:color="00000A"/>
-              <w:bottom w:val="single" w:sz="4" w:space="0" w:color="00000A"/>
-              <w:right w:val="nil"/>
-            </w:tcBorders>
-            <w:vAlign w:val="center"/>
-            <w:hideMark/>
-          </w:tcPr>
-          <w:p>
-            <w:pPr>
-              <w:spacing w:line="256" w:lineRule="auto"/>
-              <w:ind w:left="33"/>
-              <w:rPr>
-                <w:sz w:val="22"/>
-                <w:szCs w:val="22"/>
-              </w:rPr>
-            </w:pPr>
-            <w:r>
-              <w:rPr>
-                <w:sz w:val="22"/>
-                <w:szCs w:val="22"/>
-              </w:rPr>
-              <w:t>Тип данных</w:t>
             </w:r>
           </w:p>
         </w:tc>
@@ -3164,7 +2463,7 @@
                 <w:szCs w:val="22"/>
                 <w:lang w:val="en-US"/>
               </w:rPr>
-              <w:t>3</w:t>
+              <w:t>2</w:t>
             </w:r>
           </w:p>
         </w:tc>
@@ -3192,6 +2491,7 @@
                 <w:lang w:val="en-US"/>
               </w:rPr>
             </w:pPr>
+            <w:proofErr w:type="spellStart"/>
             <w:r>
               <w:rPr>
                 <w:rFonts w:ascii="Consolas" w:hAnsi="Consolas"/>
@@ -3201,6 +2501,7 @@
               </w:rPr>
               <w:t>ushort</w:t>
             </w:r>
+            <w:proofErr w:type="spellEnd"/>
           </w:p>
         </w:tc>
         <w:tc>
@@ -3258,6 +2559,7 @@
                 <w:lang w:val="en-US"/>
               </w:rPr>
             </w:pPr>
+            <w:proofErr w:type="spellStart"/>
             <w:r>
               <w:rPr>
                 <w:rFonts w:ascii="Consolas" w:hAnsi="Consolas"/>
@@ -3267,6 +2569,7 @@
               </w:rPr>
               <w:t>payload_size</w:t>
             </w:r>
+            <w:proofErr w:type="spellEnd"/>
           </w:p>
         </w:tc>
         <w:tc>
@@ -3395,7 +2698,7 @@
                 <w:szCs w:val="22"/>
                 <w:lang w:val="en-US"/>
               </w:rPr>
-              <w:t>4</w:t>
+              <w:t>3</w:t>
             </w:r>
           </w:p>
         </w:tc>
@@ -3421,6 +2724,7 @@
                 <w:szCs w:val="22"/>
               </w:rPr>
             </w:pPr>
+            <w:proofErr w:type="spellStart"/>
             <w:r>
               <w:rPr>
                 <w:rFonts w:ascii="Consolas" w:hAnsi="Consolas"/>
@@ -3437,7 +2741,17 @@
                 <w:szCs w:val="22"/>
                 <w:lang w:val="en-US"/>
               </w:rPr>
-              <w:t>char[]</w:t>
+              <w:t>char</w:t>
+            </w:r>
+            <w:proofErr w:type="spellEnd"/>
+            <w:r>
+              <w:rPr>
+                <w:rFonts w:ascii="Consolas" w:hAnsi="Consolas"/>
+                <w:sz w:val="22"/>
+                <w:szCs w:val="22"/>
+                <w:lang w:val="en-US"/>
+              </w:rPr>
+              <w:t>[]</w:t>
             </w:r>
           </w:p>
         </w:tc>
@@ -3463,6 +2777,7 @@
                 <w:lang w:val="en-US"/>
               </w:rPr>
             </w:pPr>
+            <w:proofErr w:type="spellStart"/>
             <w:r>
               <w:rPr>
                 <w:rFonts w:ascii="Consolas" w:hAnsi="Consolas"/>
@@ -3472,6 +2787,7 @@
               </w:rPr>
               <w:t>payload_size</w:t>
             </w:r>
+            <w:proofErr w:type="spellEnd"/>
           </w:p>
         </w:tc>
         <w:tc>
@@ -3561,1181 +2877,6 @@
       </w:tr>
     </w:tbl>
     <w:p/>
-    <w:p/>
-    <w:p>
-      <w:r>
-        <w:t xml:space="preserve">Таблица </w:t>
-      </w:r>
-      <w:r>
-        <w:rPr>
-          <w:lang w:val="en-US"/>
-        </w:rPr>
-        <w:t>4</w:t>
-      </w:r>
-      <w:r>
-        <w:t xml:space="preserve"> – </w:t>
-      </w:r>
-      <w:r>
-        <w:t>Базовые типы данных:</w:t>
-      </w:r>
-    </w:p>
-    <w:tbl>
-      <w:tblPr>
-        <w:tblW w:w="8239" w:type="dxa"/>
-        <w:tblInd w:w="-572" w:type="dxa"/>
-        <w:tblCellMar>
-          <w:left w:w="103" w:type="dxa"/>
-        </w:tblCellMar>
-        <w:tblLook w:val="04A0" w:firstRow="1" w:lastRow="0" w:firstColumn="1" w:lastColumn="0" w:noHBand="0" w:noVBand="1"/>
-      </w:tblPr>
-      <w:tblGrid>
-        <w:gridCol w:w="1418"/>
-        <w:gridCol w:w="1988"/>
-        <w:gridCol w:w="4833"/>
-      </w:tblGrid>
-      <w:tr>
-        <w:trPr>
-          <w:cantSplit/>
-          <w:trHeight w:val="241"/>
-        </w:trPr>
-        <w:tc>
-          <w:tcPr>
-            <w:tcW w:w="1418" w:type="dxa"/>
-            <w:tcBorders>
-              <w:top w:val="single" w:sz="4" w:space="0" w:color="00000A"/>
-              <w:left w:val="single" w:sz="4" w:space="0" w:color="00000A"/>
-              <w:bottom w:val="single" w:sz="4" w:space="0" w:color="00000A"/>
-              <w:right w:val="nil"/>
-            </w:tcBorders>
-            <w:vAlign w:val="center"/>
-          </w:tcPr>
-          <w:p>
-            <w:pPr>
-              <w:jc w:val="center"/>
-              <w:rPr>
-                <w:sz w:val="22"/>
-                <w:szCs w:val="22"/>
-              </w:rPr>
-            </w:pPr>
-            <w:r>
-              <w:rPr>
-                <w:rFonts w:ascii="Consolas" w:hAnsi="Consolas"/>
-                <w:sz w:val="22"/>
-                <w:szCs w:val="22"/>
-                <w:lang w:val="en-US"/>
-              </w:rPr>
-              <w:t>type ID</w:t>
-            </w:r>
-          </w:p>
-        </w:tc>
-        <w:tc>
-          <w:tcPr>
-            <w:tcW w:w="1988" w:type="dxa"/>
-            <w:tcBorders>
-              <w:top w:val="single" w:sz="4" w:space="0" w:color="00000A"/>
-              <w:left w:val="single" w:sz="4" w:space="0" w:color="00000A"/>
-              <w:bottom w:val="single" w:sz="4" w:space="0" w:color="00000A"/>
-              <w:right w:val="nil"/>
-            </w:tcBorders>
-            <w:vAlign w:val="center"/>
-            <w:hideMark/>
-          </w:tcPr>
-          <w:p>
-            <w:pPr>
-              <w:jc w:val="center"/>
-              <w:rPr>
-                <w:sz w:val="22"/>
-                <w:szCs w:val="22"/>
-              </w:rPr>
-            </w:pPr>
-            <w:r>
-              <w:rPr>
-                <w:sz w:val="22"/>
-                <w:szCs w:val="22"/>
-              </w:rPr>
-              <w:t>Тип</w:t>
-            </w:r>
-          </w:p>
-        </w:tc>
-        <w:tc>
-          <w:tcPr>
-            <w:tcW w:w="4833" w:type="dxa"/>
-            <w:tcBorders>
-              <w:top w:val="single" w:sz="4" w:space="0" w:color="00000A"/>
-              <w:left w:val="single" w:sz="4" w:space="0" w:color="00000A"/>
-              <w:bottom w:val="single" w:sz="4" w:space="0" w:color="00000A"/>
-              <w:right w:val="single" w:sz="4" w:space="0" w:color="auto"/>
-            </w:tcBorders>
-            <w:vAlign w:val="center"/>
-            <w:hideMark/>
-          </w:tcPr>
-          <w:p>
-            <w:pPr>
-              <w:jc w:val="center"/>
-              <w:rPr>
-                <w:sz w:val="22"/>
-                <w:szCs w:val="22"/>
-                <w:lang w:val="en-US"/>
-              </w:rPr>
-            </w:pPr>
-            <w:r>
-              <w:rPr>
-                <w:sz w:val="22"/>
-                <w:szCs w:val="22"/>
-              </w:rPr>
-              <w:t>Размер,</w:t>
-            </w:r>
-            <w:r>
-              <w:rPr>
-                <w:sz w:val="22"/>
-                <w:szCs w:val="22"/>
-                <w:lang w:val="en-US"/>
-              </w:rPr>
-              <w:t xml:space="preserve"> </w:t>
-            </w:r>
-            <w:r>
-              <w:rPr>
-                <w:sz w:val="22"/>
-                <w:szCs w:val="22"/>
-              </w:rPr>
-              <w:t>байт</w:t>
-            </w:r>
-            <w:r>
-              <w:rPr>
-                <w:sz w:val="22"/>
-                <w:szCs w:val="22"/>
-                <w:lang w:val="en-US"/>
-              </w:rPr>
-              <w:t xml:space="preserve"> (</w:t>
-            </w:r>
-            <w:r>
-              <w:rPr>
-                <w:rFonts w:ascii="Consolas" w:hAnsi="Consolas"/>
-                <w:sz w:val="22"/>
-                <w:szCs w:val="22"/>
-                <w:lang w:val="en-US"/>
-              </w:rPr>
-              <w:t>payload_size</w:t>
-            </w:r>
-            <w:r>
-              <w:rPr>
-                <w:sz w:val="22"/>
-                <w:szCs w:val="22"/>
-                <w:lang w:val="en-US"/>
-              </w:rPr>
-              <w:t>)</w:t>
-            </w:r>
-          </w:p>
-        </w:tc>
-      </w:tr>
-      <w:tr>
-        <w:trPr>
-          <w:cantSplit/>
-          <w:trHeight w:val="293"/>
-        </w:trPr>
-        <w:tc>
-          <w:tcPr>
-            <w:tcW w:w="1418" w:type="dxa"/>
-            <w:tcBorders>
-              <w:top w:val="single" w:sz="4" w:space="0" w:color="auto"/>
-              <w:left w:val="single" w:sz="4" w:space="0" w:color="auto"/>
-              <w:bottom w:val="single" w:sz="4" w:space="0" w:color="auto"/>
-              <w:right w:val="single" w:sz="4" w:space="0" w:color="auto"/>
-            </w:tcBorders>
-            <w:vAlign w:val="center"/>
-          </w:tcPr>
-          <w:p>
-            <w:pPr>
-              <w:spacing w:line="256" w:lineRule="auto"/>
-              <w:ind w:left="33"/>
-              <w:jc w:val="center"/>
-              <w:rPr>
-                <w:sz w:val="22"/>
-                <w:szCs w:val="22"/>
-                <w:lang w:val="en-US"/>
-              </w:rPr>
-            </w:pPr>
-            <w:r>
-              <w:rPr>
-                <w:sz w:val="22"/>
-                <w:szCs w:val="22"/>
-                <w:lang w:val="en-US"/>
-              </w:rPr>
-              <w:t>1</w:t>
-            </w:r>
-          </w:p>
-        </w:tc>
-        <w:tc>
-          <w:tcPr>
-            <w:tcW w:w="1988" w:type="dxa"/>
-            <w:tcBorders>
-              <w:top w:val="single" w:sz="4" w:space="0" w:color="00000A"/>
-              <w:left w:val="single" w:sz="4" w:space="0" w:color="00000A"/>
-              <w:bottom w:val="single" w:sz="4" w:space="0" w:color="00000A"/>
-              <w:right w:val="nil"/>
-            </w:tcBorders>
-            <w:vAlign w:val="center"/>
-            <w:hideMark/>
-          </w:tcPr>
-          <w:p>
-            <w:pPr>
-              <w:spacing w:line="256" w:lineRule="auto"/>
-              <w:ind w:left="33"/>
-              <w:jc w:val="center"/>
-              <w:rPr>
-                <w:rFonts w:ascii="Consolas" w:hAnsi="Consolas"/>
-                <w:sz w:val="22"/>
-                <w:szCs w:val="22"/>
-                <w:lang w:val="en-US"/>
-              </w:rPr>
-            </w:pPr>
-            <w:r>
-              <w:rPr>
-                <w:rFonts w:ascii="Consolas" w:hAnsi="Consolas"/>
-                <w:sz w:val="22"/>
-                <w:szCs w:val="22"/>
-                <w:lang w:val="en-US"/>
-              </w:rPr>
-              <w:t>char</w:t>
-            </w:r>
-          </w:p>
-        </w:tc>
-        <w:tc>
-          <w:tcPr>
-            <w:tcW w:w="4833" w:type="dxa"/>
-            <w:tcBorders>
-              <w:top w:val="single" w:sz="4" w:space="0" w:color="00000A"/>
-              <w:left w:val="single" w:sz="4" w:space="0" w:color="00000A"/>
-              <w:bottom w:val="single" w:sz="4" w:space="0" w:color="00000A"/>
-              <w:right w:val="single" w:sz="4" w:space="0" w:color="auto"/>
-            </w:tcBorders>
-            <w:vAlign w:val="center"/>
-            <w:hideMark/>
-          </w:tcPr>
-          <w:p>
-            <w:pPr>
-              <w:spacing w:line="256" w:lineRule="auto"/>
-              <w:ind w:left="33"/>
-              <w:jc w:val="center"/>
-              <w:rPr>
-                <w:sz w:val="22"/>
-                <w:szCs w:val="22"/>
-                <w:lang w:val="en-US"/>
-              </w:rPr>
-            </w:pPr>
-            <w:r>
-              <w:rPr>
-                <w:sz w:val="22"/>
-                <w:szCs w:val="22"/>
-                <w:lang w:val="en-US"/>
-              </w:rPr>
-              <w:t>1</w:t>
-            </w:r>
-          </w:p>
-        </w:tc>
-      </w:tr>
-      <w:tr>
-        <w:trPr>
-          <w:cantSplit/>
-          <w:trHeight w:val="165"/>
-        </w:trPr>
-        <w:tc>
-          <w:tcPr>
-            <w:tcW w:w="1418" w:type="dxa"/>
-            <w:tcBorders>
-              <w:top w:val="single" w:sz="4" w:space="0" w:color="auto"/>
-              <w:left w:val="single" w:sz="4" w:space="0" w:color="auto"/>
-              <w:bottom w:val="single" w:sz="4" w:space="0" w:color="auto"/>
-              <w:right w:val="single" w:sz="4" w:space="0" w:color="auto"/>
-            </w:tcBorders>
-            <w:vAlign w:val="center"/>
-          </w:tcPr>
-          <w:p>
-            <w:pPr>
-              <w:spacing w:line="256" w:lineRule="auto"/>
-              <w:ind w:left="33"/>
-              <w:jc w:val="center"/>
-              <w:rPr>
-                <w:sz w:val="22"/>
-                <w:szCs w:val="22"/>
-                <w:lang w:val="en-US"/>
-              </w:rPr>
-            </w:pPr>
-            <w:r>
-              <w:rPr>
-                <w:sz w:val="22"/>
-                <w:szCs w:val="22"/>
-                <w:lang w:val="en-US"/>
-              </w:rPr>
-              <w:t>2</w:t>
-            </w:r>
-          </w:p>
-        </w:tc>
-        <w:tc>
-          <w:tcPr>
-            <w:tcW w:w="1988" w:type="dxa"/>
-            <w:tcBorders>
-              <w:top w:val="single" w:sz="4" w:space="0" w:color="00000A"/>
-              <w:left w:val="single" w:sz="4" w:space="0" w:color="00000A"/>
-              <w:bottom w:val="single" w:sz="4" w:space="0" w:color="00000A"/>
-              <w:right w:val="nil"/>
-            </w:tcBorders>
-            <w:vAlign w:val="center"/>
-            <w:hideMark/>
-          </w:tcPr>
-          <w:p>
-            <w:pPr>
-              <w:spacing w:line="256" w:lineRule="auto"/>
-              <w:ind w:left="33"/>
-              <w:jc w:val="center"/>
-              <w:rPr>
-                <w:rFonts w:ascii="Consolas" w:hAnsi="Consolas"/>
-                <w:sz w:val="22"/>
-                <w:szCs w:val="22"/>
-                <w:lang w:val="en-US"/>
-              </w:rPr>
-            </w:pPr>
-            <w:r>
-              <w:rPr>
-                <w:rFonts w:ascii="Consolas" w:hAnsi="Consolas"/>
-                <w:sz w:val="22"/>
-                <w:szCs w:val="22"/>
-                <w:lang w:val="en-US"/>
-              </w:rPr>
-              <w:t>u</w:t>
-            </w:r>
-            <w:r>
-              <w:rPr>
-                <w:rFonts w:ascii="Consolas" w:hAnsi="Consolas"/>
-                <w:sz w:val="22"/>
-                <w:szCs w:val="22"/>
-                <w:lang w:val="en-US"/>
-              </w:rPr>
-              <w:t>char</w:t>
-            </w:r>
-          </w:p>
-        </w:tc>
-        <w:tc>
-          <w:tcPr>
-            <w:tcW w:w="4833" w:type="dxa"/>
-            <w:tcBorders>
-              <w:top w:val="single" w:sz="4" w:space="0" w:color="00000A"/>
-              <w:left w:val="single" w:sz="4" w:space="0" w:color="00000A"/>
-              <w:bottom w:val="single" w:sz="4" w:space="0" w:color="00000A"/>
-              <w:right w:val="single" w:sz="4" w:space="0" w:color="auto"/>
-            </w:tcBorders>
-            <w:vAlign w:val="center"/>
-            <w:hideMark/>
-          </w:tcPr>
-          <w:p>
-            <w:pPr>
-              <w:spacing w:line="256" w:lineRule="auto"/>
-              <w:ind w:left="33"/>
-              <w:jc w:val="center"/>
-              <w:rPr>
-                <w:sz w:val="22"/>
-                <w:szCs w:val="22"/>
-                <w:lang w:val="en-US"/>
-              </w:rPr>
-            </w:pPr>
-            <w:r>
-              <w:rPr>
-                <w:sz w:val="22"/>
-                <w:szCs w:val="22"/>
-                <w:lang w:val="en-US"/>
-              </w:rPr>
-              <w:t>1</w:t>
-            </w:r>
-          </w:p>
-        </w:tc>
-      </w:tr>
-      <w:tr>
-        <w:trPr>
-          <w:cantSplit/>
-          <w:trHeight w:val="293"/>
-        </w:trPr>
-        <w:tc>
-          <w:tcPr>
-            <w:tcW w:w="1418" w:type="dxa"/>
-            <w:tcBorders>
-              <w:top w:val="single" w:sz="4" w:space="0" w:color="auto"/>
-              <w:left w:val="single" w:sz="4" w:space="0" w:color="auto"/>
-              <w:bottom w:val="single" w:sz="4" w:space="0" w:color="auto"/>
-              <w:right w:val="single" w:sz="4" w:space="0" w:color="auto"/>
-            </w:tcBorders>
-            <w:vAlign w:val="center"/>
-          </w:tcPr>
-          <w:p>
-            <w:pPr>
-              <w:spacing w:line="256" w:lineRule="auto"/>
-              <w:ind w:left="33"/>
-              <w:jc w:val="center"/>
-              <w:rPr>
-                <w:sz w:val="22"/>
-                <w:szCs w:val="22"/>
-                <w:lang w:val="en-US"/>
-              </w:rPr>
-            </w:pPr>
-            <w:r>
-              <w:rPr>
-                <w:sz w:val="22"/>
-                <w:szCs w:val="22"/>
-                <w:lang w:val="en-US"/>
-              </w:rPr>
-              <w:t>3</w:t>
-            </w:r>
-          </w:p>
-        </w:tc>
-        <w:tc>
-          <w:tcPr>
-            <w:tcW w:w="1988" w:type="dxa"/>
-            <w:tcBorders>
-              <w:top w:val="single" w:sz="4" w:space="0" w:color="00000A"/>
-              <w:left w:val="single" w:sz="4" w:space="0" w:color="00000A"/>
-              <w:bottom w:val="single" w:sz="4" w:space="0" w:color="00000A"/>
-              <w:right w:val="nil"/>
-            </w:tcBorders>
-            <w:vAlign w:val="center"/>
-            <w:hideMark/>
-          </w:tcPr>
-          <w:p>
-            <w:pPr>
-              <w:spacing w:line="256" w:lineRule="auto"/>
-              <w:ind w:left="33"/>
-              <w:jc w:val="center"/>
-              <w:rPr>
-                <w:rFonts w:ascii="Consolas" w:hAnsi="Consolas"/>
-                <w:sz w:val="22"/>
-                <w:szCs w:val="22"/>
-                <w:lang w:val="en-US"/>
-              </w:rPr>
-            </w:pPr>
-            <w:r>
-              <w:rPr>
-                <w:rFonts w:ascii="Consolas" w:hAnsi="Consolas"/>
-                <w:sz w:val="22"/>
-                <w:szCs w:val="22"/>
-                <w:lang w:val="en-US"/>
-              </w:rPr>
-              <w:t>short</w:t>
-            </w:r>
-          </w:p>
-        </w:tc>
-        <w:tc>
-          <w:tcPr>
-            <w:tcW w:w="4833" w:type="dxa"/>
-            <w:tcBorders>
-              <w:top w:val="single" w:sz="4" w:space="0" w:color="00000A"/>
-              <w:left w:val="single" w:sz="4" w:space="0" w:color="00000A"/>
-              <w:bottom w:val="single" w:sz="4" w:space="0" w:color="00000A"/>
-              <w:right w:val="single" w:sz="4" w:space="0" w:color="auto"/>
-            </w:tcBorders>
-            <w:vAlign w:val="center"/>
-            <w:hideMark/>
-          </w:tcPr>
-          <w:p>
-            <w:pPr>
-              <w:spacing w:line="256" w:lineRule="auto"/>
-              <w:ind w:left="33"/>
-              <w:jc w:val="center"/>
-              <w:rPr>
-                <w:sz w:val="22"/>
-                <w:szCs w:val="22"/>
-                <w:lang w:val="en-US"/>
-              </w:rPr>
-            </w:pPr>
-            <w:r>
-              <w:rPr>
-                <w:sz w:val="22"/>
-                <w:szCs w:val="22"/>
-                <w:lang w:val="en-US"/>
-              </w:rPr>
-              <w:t>2</w:t>
-            </w:r>
-          </w:p>
-        </w:tc>
-      </w:tr>
-      <w:tr>
-        <w:trPr>
-          <w:cantSplit/>
-          <w:trHeight w:val="165"/>
-        </w:trPr>
-        <w:tc>
-          <w:tcPr>
-            <w:tcW w:w="1418" w:type="dxa"/>
-            <w:tcBorders>
-              <w:top w:val="single" w:sz="4" w:space="0" w:color="auto"/>
-              <w:left w:val="single" w:sz="4" w:space="0" w:color="auto"/>
-              <w:bottom w:val="single" w:sz="4" w:space="0" w:color="auto"/>
-              <w:right w:val="single" w:sz="4" w:space="0" w:color="auto"/>
-            </w:tcBorders>
-            <w:vAlign w:val="center"/>
-          </w:tcPr>
-          <w:p>
-            <w:pPr>
-              <w:spacing w:line="256" w:lineRule="auto"/>
-              <w:ind w:left="33"/>
-              <w:jc w:val="center"/>
-              <w:rPr>
-                <w:sz w:val="22"/>
-                <w:szCs w:val="22"/>
-                <w:lang w:val="en-US"/>
-              </w:rPr>
-            </w:pPr>
-            <w:r>
-              <w:rPr>
-                <w:sz w:val="22"/>
-                <w:szCs w:val="22"/>
-                <w:lang w:val="en-US"/>
-              </w:rPr>
-              <w:t>4</w:t>
-            </w:r>
-          </w:p>
-        </w:tc>
-        <w:tc>
-          <w:tcPr>
-            <w:tcW w:w="1988" w:type="dxa"/>
-            <w:tcBorders>
-              <w:top w:val="single" w:sz="4" w:space="0" w:color="00000A"/>
-              <w:left w:val="single" w:sz="4" w:space="0" w:color="00000A"/>
-              <w:bottom w:val="single" w:sz="4" w:space="0" w:color="00000A"/>
-              <w:right w:val="nil"/>
-            </w:tcBorders>
-            <w:vAlign w:val="center"/>
-            <w:hideMark/>
-          </w:tcPr>
-          <w:p>
-            <w:pPr>
-              <w:spacing w:line="256" w:lineRule="auto"/>
-              <w:ind w:left="33"/>
-              <w:jc w:val="center"/>
-              <w:rPr>
-                <w:rFonts w:ascii="Consolas" w:hAnsi="Consolas"/>
-                <w:sz w:val="22"/>
-                <w:szCs w:val="22"/>
-                <w:lang w:val="en-US"/>
-              </w:rPr>
-            </w:pPr>
-            <w:r>
-              <w:rPr>
-                <w:rFonts w:ascii="Consolas" w:hAnsi="Consolas"/>
-                <w:sz w:val="22"/>
-                <w:szCs w:val="22"/>
-                <w:lang w:val="en-US"/>
-              </w:rPr>
-              <w:t>ushort</w:t>
-            </w:r>
-          </w:p>
-        </w:tc>
-        <w:tc>
-          <w:tcPr>
-            <w:tcW w:w="4833" w:type="dxa"/>
-            <w:tcBorders>
-              <w:top w:val="single" w:sz="4" w:space="0" w:color="00000A"/>
-              <w:left w:val="single" w:sz="4" w:space="0" w:color="00000A"/>
-              <w:bottom w:val="single" w:sz="4" w:space="0" w:color="00000A"/>
-              <w:right w:val="single" w:sz="4" w:space="0" w:color="auto"/>
-            </w:tcBorders>
-            <w:vAlign w:val="center"/>
-            <w:hideMark/>
-          </w:tcPr>
-          <w:p>
-            <w:pPr>
-              <w:spacing w:line="256" w:lineRule="auto"/>
-              <w:ind w:left="33"/>
-              <w:jc w:val="center"/>
-              <w:rPr>
-                <w:sz w:val="22"/>
-                <w:szCs w:val="22"/>
-                <w:lang w:val="en-US"/>
-              </w:rPr>
-            </w:pPr>
-            <w:r>
-              <w:rPr>
-                <w:sz w:val="22"/>
-                <w:szCs w:val="22"/>
-                <w:lang w:val="en-US"/>
-              </w:rPr>
-              <w:t>2</w:t>
-            </w:r>
-          </w:p>
-        </w:tc>
-      </w:tr>
-      <w:tr>
-        <w:trPr>
-          <w:cantSplit/>
-          <w:trHeight w:val="293"/>
-        </w:trPr>
-        <w:tc>
-          <w:tcPr>
-            <w:tcW w:w="1418" w:type="dxa"/>
-            <w:tcBorders>
-              <w:top w:val="single" w:sz="4" w:space="0" w:color="auto"/>
-              <w:left w:val="single" w:sz="4" w:space="0" w:color="auto"/>
-              <w:bottom w:val="single" w:sz="4" w:space="0" w:color="auto"/>
-              <w:right w:val="single" w:sz="4" w:space="0" w:color="auto"/>
-            </w:tcBorders>
-            <w:vAlign w:val="center"/>
-          </w:tcPr>
-          <w:p>
-            <w:pPr>
-              <w:spacing w:line="256" w:lineRule="auto"/>
-              <w:ind w:left="33"/>
-              <w:jc w:val="center"/>
-              <w:rPr>
-                <w:sz w:val="22"/>
-                <w:szCs w:val="22"/>
-                <w:lang w:val="en-US"/>
-              </w:rPr>
-            </w:pPr>
-            <w:r>
-              <w:rPr>
-                <w:sz w:val="22"/>
-                <w:szCs w:val="22"/>
-                <w:lang w:val="en-US"/>
-              </w:rPr>
-              <w:t>5</w:t>
-            </w:r>
-          </w:p>
-        </w:tc>
-        <w:tc>
-          <w:tcPr>
-            <w:tcW w:w="1988" w:type="dxa"/>
-            <w:tcBorders>
-              <w:top w:val="single" w:sz="4" w:space="0" w:color="00000A"/>
-              <w:left w:val="single" w:sz="4" w:space="0" w:color="00000A"/>
-              <w:bottom w:val="single" w:sz="4" w:space="0" w:color="00000A"/>
-              <w:right w:val="nil"/>
-            </w:tcBorders>
-            <w:vAlign w:val="center"/>
-            <w:hideMark/>
-          </w:tcPr>
-          <w:p>
-            <w:pPr>
-              <w:spacing w:line="256" w:lineRule="auto"/>
-              <w:ind w:left="33"/>
-              <w:jc w:val="center"/>
-              <w:rPr>
-                <w:rFonts w:ascii="Consolas" w:hAnsi="Consolas"/>
-                <w:sz w:val="22"/>
-                <w:szCs w:val="22"/>
-                <w:lang w:val="en-US"/>
-              </w:rPr>
-            </w:pPr>
-            <w:r>
-              <w:rPr>
-                <w:rFonts w:ascii="Consolas" w:hAnsi="Consolas"/>
-                <w:sz w:val="22"/>
-                <w:szCs w:val="22"/>
-                <w:lang w:val="en-US"/>
-              </w:rPr>
-              <w:t>int</w:t>
-            </w:r>
-          </w:p>
-        </w:tc>
-        <w:tc>
-          <w:tcPr>
-            <w:tcW w:w="4833" w:type="dxa"/>
-            <w:tcBorders>
-              <w:top w:val="single" w:sz="4" w:space="0" w:color="00000A"/>
-              <w:left w:val="single" w:sz="4" w:space="0" w:color="00000A"/>
-              <w:bottom w:val="single" w:sz="4" w:space="0" w:color="00000A"/>
-              <w:right w:val="single" w:sz="4" w:space="0" w:color="auto"/>
-            </w:tcBorders>
-            <w:vAlign w:val="center"/>
-            <w:hideMark/>
-          </w:tcPr>
-          <w:p>
-            <w:pPr>
-              <w:spacing w:line="256" w:lineRule="auto"/>
-              <w:ind w:left="33"/>
-              <w:jc w:val="center"/>
-              <w:rPr>
-                <w:sz w:val="22"/>
-                <w:szCs w:val="22"/>
-                <w:lang w:val="en-US"/>
-              </w:rPr>
-            </w:pPr>
-            <w:r>
-              <w:rPr>
-                <w:sz w:val="22"/>
-                <w:szCs w:val="22"/>
-                <w:lang w:val="en-US"/>
-              </w:rPr>
-              <w:t>4</w:t>
-            </w:r>
-          </w:p>
-        </w:tc>
-      </w:tr>
-      <w:tr>
-        <w:trPr>
-          <w:cantSplit/>
-          <w:trHeight w:val="165"/>
-        </w:trPr>
-        <w:tc>
-          <w:tcPr>
-            <w:tcW w:w="1418" w:type="dxa"/>
-            <w:tcBorders>
-              <w:top w:val="single" w:sz="4" w:space="0" w:color="auto"/>
-              <w:left w:val="single" w:sz="4" w:space="0" w:color="auto"/>
-              <w:bottom w:val="single" w:sz="4" w:space="0" w:color="auto"/>
-              <w:right w:val="single" w:sz="4" w:space="0" w:color="auto"/>
-            </w:tcBorders>
-            <w:vAlign w:val="center"/>
-          </w:tcPr>
-          <w:p>
-            <w:pPr>
-              <w:spacing w:line="256" w:lineRule="auto"/>
-              <w:ind w:left="33"/>
-              <w:jc w:val="center"/>
-              <w:rPr>
-                <w:sz w:val="22"/>
-                <w:szCs w:val="22"/>
-                <w:lang w:val="en-US"/>
-              </w:rPr>
-            </w:pPr>
-            <w:r>
-              <w:rPr>
-                <w:sz w:val="22"/>
-                <w:szCs w:val="22"/>
-                <w:lang w:val="en-US"/>
-              </w:rPr>
-              <w:t>6</w:t>
-            </w:r>
-          </w:p>
-        </w:tc>
-        <w:tc>
-          <w:tcPr>
-            <w:tcW w:w="1988" w:type="dxa"/>
-            <w:tcBorders>
-              <w:top w:val="single" w:sz="4" w:space="0" w:color="00000A"/>
-              <w:left w:val="single" w:sz="4" w:space="0" w:color="00000A"/>
-              <w:bottom w:val="single" w:sz="4" w:space="0" w:color="00000A"/>
-              <w:right w:val="nil"/>
-            </w:tcBorders>
-            <w:vAlign w:val="center"/>
-            <w:hideMark/>
-          </w:tcPr>
-          <w:p>
-            <w:pPr>
-              <w:spacing w:line="256" w:lineRule="auto"/>
-              <w:ind w:left="33"/>
-              <w:jc w:val="center"/>
-              <w:rPr>
-                <w:rFonts w:ascii="Consolas" w:hAnsi="Consolas"/>
-                <w:sz w:val="22"/>
-                <w:szCs w:val="22"/>
-                <w:lang w:val="en-US"/>
-              </w:rPr>
-            </w:pPr>
-            <w:r>
-              <w:rPr>
-                <w:rFonts w:ascii="Consolas" w:hAnsi="Consolas"/>
-                <w:sz w:val="22"/>
-                <w:szCs w:val="22"/>
-                <w:lang w:val="en-US"/>
-              </w:rPr>
-              <w:t>u</w:t>
-            </w:r>
-            <w:r>
-              <w:rPr>
-                <w:rFonts w:ascii="Consolas" w:hAnsi="Consolas"/>
-                <w:sz w:val="22"/>
-                <w:szCs w:val="22"/>
-                <w:lang w:val="en-US"/>
-              </w:rPr>
-              <w:t>int</w:t>
-            </w:r>
-          </w:p>
-        </w:tc>
-        <w:tc>
-          <w:tcPr>
-            <w:tcW w:w="4833" w:type="dxa"/>
-            <w:tcBorders>
-              <w:top w:val="single" w:sz="4" w:space="0" w:color="00000A"/>
-              <w:left w:val="single" w:sz="4" w:space="0" w:color="00000A"/>
-              <w:bottom w:val="single" w:sz="4" w:space="0" w:color="00000A"/>
-              <w:right w:val="single" w:sz="4" w:space="0" w:color="auto"/>
-            </w:tcBorders>
-            <w:vAlign w:val="center"/>
-            <w:hideMark/>
-          </w:tcPr>
-          <w:p>
-            <w:pPr>
-              <w:spacing w:line="256" w:lineRule="auto"/>
-              <w:ind w:left="33"/>
-              <w:jc w:val="center"/>
-              <w:rPr>
-                <w:sz w:val="22"/>
-                <w:szCs w:val="22"/>
-                <w:lang w:val="en-US"/>
-              </w:rPr>
-            </w:pPr>
-            <w:r>
-              <w:rPr>
-                <w:sz w:val="22"/>
-                <w:szCs w:val="22"/>
-                <w:lang w:val="en-US"/>
-              </w:rPr>
-              <w:t>4</w:t>
-            </w:r>
-          </w:p>
-        </w:tc>
-      </w:tr>
-      <w:tr>
-        <w:trPr>
-          <w:cantSplit/>
-          <w:trHeight w:val="165"/>
-        </w:trPr>
-        <w:tc>
-          <w:tcPr>
-            <w:tcW w:w="1418" w:type="dxa"/>
-            <w:tcBorders>
-              <w:top w:val="single" w:sz="4" w:space="0" w:color="auto"/>
-              <w:left w:val="single" w:sz="4" w:space="0" w:color="auto"/>
-              <w:bottom w:val="single" w:sz="4" w:space="0" w:color="auto"/>
-              <w:right w:val="single" w:sz="4" w:space="0" w:color="auto"/>
-            </w:tcBorders>
-            <w:vAlign w:val="center"/>
-          </w:tcPr>
-          <w:p>
-            <w:pPr>
-              <w:spacing w:line="256" w:lineRule="auto"/>
-              <w:ind w:left="33"/>
-              <w:jc w:val="center"/>
-              <w:rPr>
-                <w:sz w:val="22"/>
-                <w:szCs w:val="22"/>
-                <w:lang w:val="en-US"/>
-              </w:rPr>
-            </w:pPr>
-            <w:r>
-              <w:rPr>
-                <w:sz w:val="22"/>
-                <w:szCs w:val="22"/>
-                <w:lang w:val="en-US"/>
-              </w:rPr>
-              <w:t>7</w:t>
-            </w:r>
-          </w:p>
-        </w:tc>
-        <w:tc>
-          <w:tcPr>
-            <w:tcW w:w="1988" w:type="dxa"/>
-            <w:tcBorders>
-              <w:top w:val="single" w:sz="4" w:space="0" w:color="00000A"/>
-              <w:left w:val="single" w:sz="4" w:space="0" w:color="00000A"/>
-              <w:bottom w:val="single" w:sz="4" w:space="0" w:color="00000A"/>
-              <w:right w:val="nil"/>
-            </w:tcBorders>
-            <w:vAlign w:val="center"/>
-            <w:hideMark/>
-          </w:tcPr>
-          <w:p>
-            <w:pPr>
-              <w:spacing w:line="256" w:lineRule="auto"/>
-              <w:ind w:left="33"/>
-              <w:jc w:val="center"/>
-              <w:rPr>
-                <w:rFonts w:ascii="Consolas" w:hAnsi="Consolas"/>
-                <w:sz w:val="22"/>
-                <w:szCs w:val="22"/>
-                <w:lang w:val="en-US"/>
-              </w:rPr>
-            </w:pPr>
-            <w:r>
-              <w:rPr>
-                <w:rFonts w:ascii="Consolas" w:hAnsi="Consolas"/>
-                <w:sz w:val="22"/>
-                <w:szCs w:val="22"/>
-                <w:lang w:val="en-US"/>
-              </w:rPr>
-              <w:t>float</w:t>
-            </w:r>
-          </w:p>
-        </w:tc>
-        <w:tc>
-          <w:tcPr>
-            <w:tcW w:w="4833" w:type="dxa"/>
-            <w:tcBorders>
-              <w:top w:val="single" w:sz="4" w:space="0" w:color="00000A"/>
-              <w:left w:val="single" w:sz="4" w:space="0" w:color="00000A"/>
-              <w:bottom w:val="single" w:sz="4" w:space="0" w:color="00000A"/>
-              <w:right w:val="single" w:sz="4" w:space="0" w:color="auto"/>
-            </w:tcBorders>
-            <w:vAlign w:val="center"/>
-            <w:hideMark/>
-          </w:tcPr>
-          <w:p>
-            <w:pPr>
-              <w:spacing w:line="256" w:lineRule="auto"/>
-              <w:ind w:left="33"/>
-              <w:jc w:val="center"/>
-              <w:rPr>
-                <w:sz w:val="22"/>
-                <w:szCs w:val="22"/>
-                <w:lang w:val="en-US"/>
-              </w:rPr>
-            </w:pPr>
-            <w:r>
-              <w:rPr>
-                <w:sz w:val="22"/>
-                <w:szCs w:val="22"/>
-                <w:lang w:val="en-US"/>
-              </w:rPr>
-              <w:t>4</w:t>
-            </w:r>
-          </w:p>
-        </w:tc>
-      </w:tr>
-      <w:tr>
-        <w:trPr>
-          <w:cantSplit/>
-          <w:trHeight w:val="165"/>
-        </w:trPr>
-        <w:tc>
-          <w:tcPr>
-            <w:tcW w:w="1418" w:type="dxa"/>
-            <w:tcBorders>
-              <w:top w:val="single" w:sz="4" w:space="0" w:color="auto"/>
-              <w:left w:val="single" w:sz="4" w:space="0" w:color="auto"/>
-              <w:bottom w:val="single" w:sz="4" w:space="0" w:color="auto"/>
-              <w:right w:val="single" w:sz="4" w:space="0" w:color="auto"/>
-            </w:tcBorders>
-            <w:vAlign w:val="center"/>
-          </w:tcPr>
-          <w:p>
-            <w:pPr>
-              <w:spacing w:line="256" w:lineRule="auto"/>
-              <w:ind w:left="33"/>
-              <w:jc w:val="center"/>
-              <w:rPr>
-                <w:sz w:val="22"/>
-                <w:szCs w:val="22"/>
-                <w:lang w:val="en-US"/>
-              </w:rPr>
-            </w:pPr>
-            <w:r>
-              <w:rPr>
-                <w:sz w:val="22"/>
-                <w:szCs w:val="22"/>
-                <w:lang w:val="en-US"/>
-              </w:rPr>
-              <w:t>8</w:t>
-            </w:r>
-          </w:p>
-        </w:tc>
-        <w:tc>
-          <w:tcPr>
-            <w:tcW w:w="1988" w:type="dxa"/>
-            <w:tcBorders>
-              <w:top w:val="single" w:sz="4" w:space="0" w:color="00000A"/>
-              <w:left w:val="single" w:sz="4" w:space="0" w:color="00000A"/>
-              <w:bottom w:val="single" w:sz="4" w:space="0" w:color="00000A"/>
-              <w:right w:val="nil"/>
-            </w:tcBorders>
-            <w:vAlign w:val="center"/>
-            <w:hideMark/>
-          </w:tcPr>
-          <w:p>
-            <w:pPr>
-              <w:spacing w:line="256" w:lineRule="auto"/>
-              <w:ind w:left="33"/>
-              <w:jc w:val="center"/>
-              <w:rPr>
-                <w:rFonts w:ascii="Consolas" w:hAnsi="Consolas"/>
-                <w:sz w:val="22"/>
-                <w:szCs w:val="22"/>
-                <w:lang w:val="en-US"/>
-              </w:rPr>
-            </w:pPr>
-            <w:r>
-              <w:rPr>
-                <w:rFonts w:ascii="Consolas" w:hAnsi="Consolas"/>
-                <w:sz w:val="22"/>
-                <w:szCs w:val="22"/>
-                <w:lang w:val="en-US"/>
-              </w:rPr>
-              <w:t>double</w:t>
-            </w:r>
-          </w:p>
-        </w:tc>
-        <w:tc>
-          <w:tcPr>
-            <w:tcW w:w="4833" w:type="dxa"/>
-            <w:tcBorders>
-              <w:top w:val="single" w:sz="4" w:space="0" w:color="00000A"/>
-              <w:left w:val="single" w:sz="4" w:space="0" w:color="00000A"/>
-              <w:bottom w:val="single" w:sz="4" w:space="0" w:color="00000A"/>
-              <w:right w:val="single" w:sz="4" w:space="0" w:color="auto"/>
-            </w:tcBorders>
-            <w:vAlign w:val="center"/>
-            <w:hideMark/>
-          </w:tcPr>
-          <w:p>
-            <w:pPr>
-              <w:spacing w:line="256" w:lineRule="auto"/>
-              <w:ind w:left="33"/>
-              <w:jc w:val="center"/>
-              <w:rPr>
-                <w:sz w:val="22"/>
-                <w:szCs w:val="22"/>
-                <w:lang w:val="en-US"/>
-              </w:rPr>
-            </w:pPr>
-            <w:r>
-              <w:rPr>
-                <w:sz w:val="22"/>
-                <w:szCs w:val="22"/>
-                <w:lang w:val="en-US"/>
-              </w:rPr>
-              <w:t>8</w:t>
-            </w:r>
-          </w:p>
-        </w:tc>
-      </w:tr>
-      <w:tr>
-        <w:trPr>
-          <w:cantSplit/>
-          <w:trHeight w:val="165"/>
-        </w:trPr>
-        <w:tc>
-          <w:tcPr>
-            <w:tcW w:w="1418" w:type="dxa"/>
-            <w:tcBorders>
-              <w:top w:val="single" w:sz="4" w:space="0" w:color="auto"/>
-              <w:left w:val="single" w:sz="4" w:space="0" w:color="auto"/>
-              <w:bottom w:val="single" w:sz="4" w:space="0" w:color="auto"/>
-              <w:right w:val="single" w:sz="4" w:space="0" w:color="auto"/>
-            </w:tcBorders>
-            <w:vAlign w:val="center"/>
-          </w:tcPr>
-          <w:p>
-            <w:pPr>
-              <w:spacing w:line="256" w:lineRule="auto"/>
-              <w:ind w:left="33"/>
-              <w:jc w:val="center"/>
-              <w:rPr>
-                <w:sz w:val="22"/>
-                <w:szCs w:val="22"/>
-                <w:lang w:val="en-US"/>
-              </w:rPr>
-            </w:pPr>
-            <w:r>
-              <w:rPr>
-                <w:sz w:val="22"/>
-                <w:szCs w:val="22"/>
-                <w:lang w:val="en-US"/>
-              </w:rPr>
-              <w:t>9</w:t>
-            </w:r>
-          </w:p>
-        </w:tc>
-        <w:tc>
-          <w:tcPr>
-            <w:tcW w:w="1988" w:type="dxa"/>
-            <w:tcBorders>
-              <w:top w:val="single" w:sz="4" w:space="0" w:color="00000A"/>
-              <w:left w:val="single" w:sz="4" w:space="0" w:color="00000A"/>
-              <w:bottom w:val="single" w:sz="4" w:space="0" w:color="00000A"/>
-              <w:right w:val="nil"/>
-            </w:tcBorders>
-            <w:vAlign w:val="center"/>
-            <w:hideMark/>
-          </w:tcPr>
-          <w:p>
-            <w:pPr>
-              <w:spacing w:line="256" w:lineRule="auto"/>
-              <w:ind w:left="33"/>
-              <w:jc w:val="center"/>
-              <w:rPr>
-                <w:rFonts w:ascii="Consolas" w:hAnsi="Consolas"/>
-                <w:sz w:val="22"/>
-                <w:szCs w:val="22"/>
-                <w:lang w:val="en-US"/>
-              </w:rPr>
-            </w:pPr>
-            <w:r>
-              <w:rPr>
-                <w:rFonts w:ascii="Consolas" w:hAnsi="Consolas"/>
-                <w:sz w:val="22"/>
-                <w:szCs w:val="22"/>
-                <w:lang w:val="en-US"/>
-              </w:rPr>
-              <w:t>String</w:t>
-            </w:r>
-          </w:p>
-        </w:tc>
-        <w:tc>
-          <w:tcPr>
-            <w:tcW w:w="4833" w:type="dxa"/>
-            <w:tcBorders>
-              <w:top w:val="single" w:sz="4" w:space="0" w:color="00000A"/>
-              <w:left w:val="single" w:sz="4" w:space="0" w:color="00000A"/>
-              <w:bottom w:val="single" w:sz="4" w:space="0" w:color="00000A"/>
-              <w:right w:val="single" w:sz="4" w:space="0" w:color="auto"/>
-            </w:tcBorders>
-            <w:vAlign w:val="center"/>
-            <w:hideMark/>
-          </w:tcPr>
-          <w:p>
-            <w:pPr>
-              <w:spacing w:line="256" w:lineRule="auto"/>
-              <w:ind w:left="33"/>
-              <w:jc w:val="center"/>
-              <w:rPr>
-                <w:sz w:val="22"/>
-                <w:szCs w:val="22"/>
-              </w:rPr>
-            </w:pPr>
-            <w:r>
-              <w:rPr>
-                <w:sz w:val="22"/>
-                <w:szCs w:val="22"/>
-                <w:lang w:val="en-US"/>
-              </w:rPr>
-              <w:t>N</w:t>
-            </w:r>
-            <w:r>
-              <w:rPr>
-                <w:sz w:val="22"/>
-                <w:szCs w:val="22"/>
-              </w:rPr>
-              <w:t xml:space="preserve"> (</w:t>
-            </w:r>
-            <w:r>
-              <w:rPr>
-                <w:sz w:val="22"/>
-                <w:szCs w:val="22"/>
-                <w:lang w:val="en-US"/>
-              </w:rPr>
-              <w:t>ascii</w:t>
-            </w:r>
-            <w:r>
-              <w:rPr>
-                <w:sz w:val="22"/>
-                <w:szCs w:val="22"/>
-              </w:rPr>
-              <w:t xml:space="preserve">, </w:t>
-            </w:r>
-            <w:r>
-              <w:rPr>
-                <w:sz w:val="22"/>
-                <w:szCs w:val="22"/>
-              </w:rPr>
-              <w:t>нет \0 на конце</w:t>
-            </w:r>
-            <w:r>
-              <w:rPr>
-                <w:sz w:val="22"/>
-                <w:szCs w:val="22"/>
-              </w:rPr>
-              <w:t>)</w:t>
-            </w:r>
-          </w:p>
-        </w:tc>
-      </w:tr>
-    </w:tbl>
     <w:p/>
     <w:p>
       <w:pPr>
@@ -5872,6 +4013,7 @@
         </w:rPr>
         <w:t xml:space="preserve">проверить </w:t>
       </w:r>
+      <w:proofErr w:type="spellStart"/>
       <w:r>
         <w:rPr>
           <w:rFonts w:ascii="Consolas" w:hAnsi="Consolas"/>
@@ -5883,6 +4025,7 @@
         </w:rPr>
         <w:t>crc</w:t>
       </w:r>
+      <w:proofErr w:type="spellEnd"/>
       <w:r>
         <w:rPr>
           <w:rFonts w:ascii="Consolas" w:hAnsi="Consolas"/>
@@ -5962,6 +4105,7 @@
         </w:rPr>
         <w:t xml:space="preserve">пересчитать </w:t>
       </w:r>
+      <w:proofErr w:type="spellStart"/>
       <w:r>
         <w:rPr>
           <w:b/>
@@ -5970,6 +4114,7 @@
         </w:rPr>
         <w:t>crc</w:t>
       </w:r>
+      <w:proofErr w:type="spellEnd"/>
     </w:p>
     <w:p>
       <w:pPr>
@@ -6247,6 +4392,7 @@
           <w:lang w:eastAsia="en-US"/>
         </w:rPr>
       </w:pPr>
+      <w:proofErr w:type="spellStart"/>
       <w:r>
         <w:rPr>
           <w:i/>
@@ -6255,6 +4401,7 @@
         </w:rPr>
         <w:t>Whoami</w:t>
       </w:r>
+      <w:proofErr w:type="spellEnd"/>
       <w:r>
         <w:rPr>
           <w:i/>
@@ -6291,6 +4438,7 @@
         </w:rPr>
         <w:t xml:space="preserve">На момент 13.11.23 у датчика загорается зеленый светодиод всякий раз, когда отправляется </w:t>
       </w:r>
+      <w:proofErr w:type="spellStart"/>
       <w:r>
         <w:rPr>
           <w:i/>
@@ -6299,6 +4447,7 @@
         </w:rPr>
         <w:t>whoami</w:t>
       </w:r>
+      <w:proofErr w:type="spellEnd"/>
       <w:r>
         <w:rPr>
           <w:i/>

</xml_diff>